<commit_message>
added a podcast to CIS113 Wk 1
</commit_message>
<xml_diff>
--- a/IntroData/labs/SQLchallenges.docx
+++ b/IntroData/labs/SQLchallenges.docx
@@ -147,7 +147,21 @@
                 <w:sz w:val="32"/>
                 <w:szCs w:val="32"/>
               </w:rPr>
-              <w:t>Challenge number X/10</w:t>
+              <w:t xml:space="preserve">Challenge number </w:t>
+            </w:r>
+            <w:r>
+              <w:rPr>
+                <w:sz w:val="32"/>
+                <w:szCs w:val="32"/>
+              </w:rPr>
+              <w:t>1</w:t>
+            </w:r>
+            <w:r>
+              <w:rPr>
+                <w:sz w:val="32"/>
+                <w:szCs w:val="32"/>
+              </w:rPr>
+              <w:t>/10</w:t>
             </w:r>
           </w:p>
         </w:tc>
@@ -448,7 +462,10 @@
         </w:rPr>
       </w:pPr>
       <w:r>
-        <w:rPr/>
+        <w:rPr>
+          <w:sz w:val="32"/>
+          <w:szCs w:val="32"/>
+        </w:rPr>
       </w:r>
     </w:p>
     <w:p>
@@ -462,7 +479,3906 @@
         </w:rPr>
       </w:pPr>
       <w:r>
-        <w:rPr/>
+        <w:rPr>
+          <w:sz w:val="32"/>
+          <w:szCs w:val="32"/>
+        </w:rPr>
+        <w:t>Basic/easy challenges</w:t>
+      </w:r>
+    </w:p>
+    <w:tbl>
+      <w:tblPr>
+        <w:tblW w:w="5000" w:type="pct"/>
+        <w:jc w:val="left"/>
+        <w:tblInd w:w="0" w:type="dxa"/>
+        <w:tblLayout w:type="fixed"/>
+        <w:tblCellMar>
+          <w:top w:w="0" w:type="dxa"/>
+          <w:left w:w="0" w:type="dxa"/>
+          <w:bottom w:w="0" w:type="dxa"/>
+          <w:right w:w="0" w:type="dxa"/>
+        </w:tblCellMar>
+      </w:tblPr>
+      <w:tblGrid>
+        <w:gridCol w:w="4985"/>
+        <w:gridCol w:w="4986"/>
+      </w:tblGrid>
+      <w:tr>
+        <w:trPr/>
+        <w:tc>
+          <w:tcPr>
+            <w:tcW w:w="4985" w:type="dxa"/>
+            <w:tcBorders/>
+          </w:tcPr>
+          <w:p>
+            <w:pPr>
+              <w:pStyle w:val="TableContents"/>
+              <w:widowControl w:val="false"/>
+              <w:bidi w:val="0"/>
+              <w:jc w:val="left"/>
+              <w:rPr>
+                <w:sz w:val="32"/>
+                <w:szCs w:val="32"/>
+              </w:rPr>
+            </w:pPr>
+            <w:r>
+              <w:rPr>
+                <w:sz w:val="32"/>
+                <w:szCs w:val="32"/>
+              </w:rPr>
+              <w:t>Challenge difficulty</w:t>
+            </w:r>
+          </w:p>
+        </w:tc>
+        <w:tc>
+          <w:tcPr>
+            <w:tcW w:w="4986" w:type="dxa"/>
+            <w:tcBorders/>
+          </w:tcPr>
+          <w:p>
+            <w:pPr>
+              <w:pStyle w:val="TableContents"/>
+              <w:widowControl w:val="false"/>
+              <w:bidi w:val="0"/>
+              <w:jc w:val="center"/>
+              <w:rPr>
+                <w:sz w:val="32"/>
+                <w:szCs w:val="32"/>
+              </w:rPr>
+            </w:pPr>
+            <w:r>
+              <w:rPr>
+                <w:sz w:val="32"/>
+                <w:szCs w:val="32"/>
+              </w:rPr>
+            </w:r>
+          </w:p>
+        </w:tc>
+      </w:tr>
+      <w:tr>
+        <w:trPr/>
+        <w:tc>
+          <w:tcPr>
+            <w:tcW w:w="4985" w:type="dxa"/>
+            <w:tcBorders/>
+          </w:tcPr>
+          <w:p>
+            <w:pPr>
+              <w:pStyle w:val="TableContents"/>
+              <w:widowControl w:val="false"/>
+              <w:bidi w:val="0"/>
+              <w:jc w:val="left"/>
+              <w:rPr>
+                <w:sz w:val="32"/>
+                <w:szCs w:val="32"/>
+              </w:rPr>
+            </w:pPr>
+            <w:r>
+              <w:rPr>
+                <w:sz w:val="32"/>
+                <w:szCs w:val="32"/>
+              </w:rPr>
+              <w:t xml:space="preserve">Challenge number </w:t>
+            </w:r>
+            <w:r>
+              <w:rPr>
+                <w:sz w:val="32"/>
+                <w:szCs w:val="32"/>
+              </w:rPr>
+              <w:t>2</w:t>
+            </w:r>
+            <w:r>
+              <w:rPr>
+                <w:sz w:val="32"/>
+                <w:szCs w:val="32"/>
+              </w:rPr>
+              <w:t>/10</w:t>
+            </w:r>
+          </w:p>
+        </w:tc>
+        <w:tc>
+          <w:tcPr>
+            <w:tcW w:w="4986" w:type="dxa"/>
+            <w:tcBorders/>
+          </w:tcPr>
+          <w:p>
+            <w:pPr>
+              <w:pStyle w:val="TableContents"/>
+              <w:widowControl w:val="false"/>
+              <w:bidi w:val="0"/>
+              <w:jc w:val="center"/>
+              <w:rPr>
+                <w:sz w:val="32"/>
+                <w:szCs w:val="32"/>
+              </w:rPr>
+            </w:pPr>
+            <w:r>
+              <w:rPr>
+                <w:sz w:val="32"/>
+                <w:szCs w:val="32"/>
+              </w:rPr>
+            </w:r>
+          </w:p>
+        </w:tc>
+      </w:tr>
+      <w:tr>
+        <w:trPr/>
+        <w:tc>
+          <w:tcPr>
+            <w:tcW w:w="4985" w:type="dxa"/>
+            <w:tcBorders/>
+          </w:tcPr>
+          <w:p>
+            <w:pPr>
+              <w:pStyle w:val="TableContents"/>
+              <w:widowControl w:val="false"/>
+              <w:bidi w:val="0"/>
+              <w:jc w:val="left"/>
+              <w:rPr>
+                <w:sz w:val="32"/>
+                <w:szCs w:val="32"/>
+              </w:rPr>
+            </w:pPr>
+            <w:r>
+              <w:rPr>
+                <w:sz w:val="32"/>
+                <w:szCs w:val="32"/>
+              </w:rPr>
+              <w:t>Resources used</w:t>
+            </w:r>
+          </w:p>
+        </w:tc>
+        <w:tc>
+          <w:tcPr>
+            <w:tcW w:w="4986" w:type="dxa"/>
+            <w:tcBorders/>
+          </w:tcPr>
+          <w:p>
+            <w:pPr>
+              <w:pStyle w:val="TableContents"/>
+              <w:widowControl w:val="false"/>
+              <w:bidi w:val="0"/>
+              <w:jc w:val="center"/>
+              <w:rPr>
+                <w:sz w:val="32"/>
+                <w:szCs w:val="32"/>
+              </w:rPr>
+            </w:pPr>
+            <w:r>
+              <w:rPr>
+                <w:sz w:val="32"/>
+                <w:szCs w:val="32"/>
+              </w:rPr>
+            </w:r>
+          </w:p>
+        </w:tc>
+      </w:tr>
+      <w:tr>
+        <w:trPr/>
+        <w:tc>
+          <w:tcPr>
+            <w:tcW w:w="4985" w:type="dxa"/>
+            <w:tcBorders/>
+          </w:tcPr>
+          <w:p>
+            <w:pPr>
+              <w:pStyle w:val="TableContents"/>
+              <w:widowControl w:val="false"/>
+              <w:bidi w:val="0"/>
+              <w:jc w:val="left"/>
+              <w:rPr>
+                <w:sz w:val="32"/>
+                <w:szCs w:val="32"/>
+              </w:rPr>
+            </w:pPr>
+            <w:r>
+              <w:rPr>
+                <w:sz w:val="32"/>
+                <w:szCs w:val="32"/>
+              </w:rPr>
+              <w:t>Difficulty</w:t>
+            </w:r>
+          </w:p>
+        </w:tc>
+        <w:tc>
+          <w:tcPr>
+            <w:tcW w:w="4986" w:type="dxa"/>
+            <w:tcBorders/>
+          </w:tcPr>
+          <w:p>
+            <w:pPr>
+              <w:pStyle w:val="TableContents"/>
+              <w:widowControl w:val="false"/>
+              <w:bidi w:val="0"/>
+              <w:jc w:val="center"/>
+              <w:rPr>
+                <w:sz w:val="32"/>
+                <w:szCs w:val="32"/>
+              </w:rPr>
+            </w:pPr>
+            <w:r>
+              <w:rPr>
+                <w:sz w:val="32"/>
+                <w:szCs w:val="32"/>
+              </w:rPr>
+            </w:r>
+          </w:p>
+        </w:tc>
+      </w:tr>
+      <w:tr>
+        <w:trPr/>
+        <w:tc>
+          <w:tcPr>
+            <w:tcW w:w="4985" w:type="dxa"/>
+            <w:tcBorders/>
+          </w:tcPr>
+          <w:p>
+            <w:pPr>
+              <w:pStyle w:val="TableContents"/>
+              <w:widowControl w:val="false"/>
+              <w:bidi w:val="0"/>
+              <w:jc w:val="left"/>
+              <w:rPr>
+                <w:sz w:val="32"/>
+                <w:szCs w:val="32"/>
+              </w:rPr>
+            </w:pPr>
+            <w:r>
+              <w:rPr>
+                <w:sz w:val="32"/>
+                <w:szCs w:val="32"/>
+              </w:rPr>
+              <w:t>Recommendation for others</w:t>
+            </w:r>
+          </w:p>
+        </w:tc>
+        <w:tc>
+          <w:tcPr>
+            <w:tcW w:w="4986" w:type="dxa"/>
+            <w:tcBorders/>
+          </w:tcPr>
+          <w:p>
+            <w:pPr>
+              <w:pStyle w:val="TableContents"/>
+              <w:widowControl w:val="false"/>
+              <w:bidi w:val="0"/>
+              <w:jc w:val="center"/>
+              <w:rPr>
+                <w:sz w:val="32"/>
+                <w:szCs w:val="32"/>
+              </w:rPr>
+            </w:pPr>
+            <w:r>
+              <w:rPr>
+                <w:sz w:val="32"/>
+                <w:szCs w:val="32"/>
+              </w:rPr>
+            </w:r>
+          </w:p>
+        </w:tc>
+      </w:tr>
+      <w:tr>
+        <w:trPr/>
+        <w:tc>
+          <w:tcPr>
+            <w:tcW w:w="4985" w:type="dxa"/>
+            <w:tcBorders/>
+          </w:tcPr>
+          <w:p>
+            <w:pPr>
+              <w:pStyle w:val="TableContents"/>
+              <w:widowControl w:val="false"/>
+              <w:bidi w:val="0"/>
+              <w:jc w:val="left"/>
+              <w:rPr>
+                <w:sz w:val="32"/>
+                <w:szCs w:val="32"/>
+              </w:rPr>
+            </w:pPr>
+            <w:r>
+              <w:rPr>
+                <w:sz w:val="32"/>
+                <w:szCs w:val="32"/>
+              </w:rPr>
+              <w:t>Screenshot of solution</w:t>
+            </w:r>
+          </w:p>
+        </w:tc>
+        <w:tc>
+          <w:tcPr>
+            <w:tcW w:w="4986" w:type="dxa"/>
+            <w:tcBorders/>
+          </w:tcPr>
+          <w:p>
+            <w:pPr>
+              <w:pStyle w:val="TableContents"/>
+              <w:widowControl w:val="false"/>
+              <w:bidi w:val="0"/>
+              <w:jc w:val="center"/>
+              <w:rPr>
+                <w:sz w:val="32"/>
+                <w:szCs w:val="32"/>
+              </w:rPr>
+            </w:pPr>
+            <w:r>
+              <w:rPr>
+                <w:sz w:val="32"/>
+                <w:szCs w:val="32"/>
+              </w:rPr>
+            </w:r>
+          </w:p>
+        </w:tc>
+      </w:tr>
+      <w:tr>
+        <w:trPr/>
+        <w:tc>
+          <w:tcPr>
+            <w:tcW w:w="4985" w:type="dxa"/>
+            <w:tcBorders/>
+          </w:tcPr>
+          <w:p>
+            <w:pPr>
+              <w:pStyle w:val="TableContents"/>
+              <w:widowControl w:val="false"/>
+              <w:bidi w:val="0"/>
+              <w:jc w:val="left"/>
+              <w:rPr>
+                <w:sz w:val="32"/>
+                <w:szCs w:val="32"/>
+              </w:rPr>
+            </w:pPr>
+            <w:r>
+              <w:rPr>
+                <w:sz w:val="32"/>
+                <w:szCs w:val="32"/>
+              </w:rPr>
+              <w:t>Explanation of solution</w:t>
+            </w:r>
+          </w:p>
+        </w:tc>
+        <w:tc>
+          <w:tcPr>
+            <w:tcW w:w="4986" w:type="dxa"/>
+            <w:tcBorders/>
+          </w:tcPr>
+          <w:p>
+            <w:pPr>
+              <w:pStyle w:val="TableContents"/>
+              <w:widowControl w:val="false"/>
+              <w:bidi w:val="0"/>
+              <w:jc w:val="center"/>
+              <w:rPr>
+                <w:sz w:val="32"/>
+                <w:szCs w:val="32"/>
+              </w:rPr>
+            </w:pPr>
+            <w:r>
+              <w:rPr>
+                <w:sz w:val="32"/>
+                <w:szCs w:val="32"/>
+              </w:rPr>
+            </w:r>
+          </w:p>
+        </w:tc>
+      </w:tr>
+    </w:tbl>
+    <w:p>
+      <w:pPr>
+        <w:pStyle w:val="Normal"/>
+        <w:bidi w:val="0"/>
+        <w:jc w:val="center"/>
+        <w:rPr>
+          <w:sz w:val="32"/>
+          <w:szCs w:val="32"/>
+        </w:rPr>
+      </w:pPr>
+      <w:r>
+        <w:rPr>
+          <w:sz w:val="32"/>
+          <w:szCs w:val="32"/>
+        </w:rPr>
+      </w:r>
+    </w:p>
+    <w:p>
+      <w:pPr>
+        <w:pStyle w:val="Normal"/>
+        <w:bidi w:val="0"/>
+        <w:jc w:val="center"/>
+        <w:rPr>
+          <w:sz w:val="32"/>
+          <w:szCs w:val="32"/>
+        </w:rPr>
+      </w:pPr>
+      <w:r>
+        <w:rPr>
+          <w:sz w:val="32"/>
+          <w:szCs w:val="32"/>
+        </w:rPr>
+      </w:r>
+    </w:p>
+    <w:p>
+      <w:pPr>
+        <w:pStyle w:val="Normal"/>
+        <w:bidi w:val="0"/>
+        <w:jc w:val="center"/>
+        <w:rPr>
+          <w:sz w:val="32"/>
+          <w:szCs w:val="32"/>
+        </w:rPr>
+      </w:pPr>
+      <w:r>
+        <w:rPr>
+          <w:sz w:val="32"/>
+          <w:szCs w:val="32"/>
+        </w:rPr>
+        <w:t>Basic/easy challenges</w:t>
+      </w:r>
+    </w:p>
+    <w:tbl>
+      <w:tblPr>
+        <w:tblW w:w="5000" w:type="pct"/>
+        <w:jc w:val="left"/>
+        <w:tblInd w:w="0" w:type="dxa"/>
+        <w:tblLayout w:type="fixed"/>
+        <w:tblCellMar>
+          <w:top w:w="0" w:type="dxa"/>
+          <w:left w:w="0" w:type="dxa"/>
+          <w:bottom w:w="0" w:type="dxa"/>
+          <w:right w:w="0" w:type="dxa"/>
+        </w:tblCellMar>
+      </w:tblPr>
+      <w:tblGrid>
+        <w:gridCol w:w="4985"/>
+        <w:gridCol w:w="4986"/>
+      </w:tblGrid>
+      <w:tr>
+        <w:trPr/>
+        <w:tc>
+          <w:tcPr>
+            <w:tcW w:w="4985" w:type="dxa"/>
+            <w:tcBorders/>
+          </w:tcPr>
+          <w:p>
+            <w:pPr>
+              <w:pStyle w:val="TableContents"/>
+              <w:widowControl w:val="false"/>
+              <w:bidi w:val="0"/>
+              <w:jc w:val="left"/>
+              <w:rPr>
+                <w:sz w:val="32"/>
+                <w:szCs w:val="32"/>
+              </w:rPr>
+            </w:pPr>
+            <w:r>
+              <w:rPr>
+                <w:sz w:val="32"/>
+                <w:szCs w:val="32"/>
+              </w:rPr>
+              <w:t>Challenge difficulty</w:t>
+            </w:r>
+          </w:p>
+        </w:tc>
+        <w:tc>
+          <w:tcPr>
+            <w:tcW w:w="4986" w:type="dxa"/>
+            <w:tcBorders/>
+          </w:tcPr>
+          <w:p>
+            <w:pPr>
+              <w:pStyle w:val="TableContents"/>
+              <w:widowControl w:val="false"/>
+              <w:bidi w:val="0"/>
+              <w:jc w:val="center"/>
+              <w:rPr>
+                <w:sz w:val="32"/>
+                <w:szCs w:val="32"/>
+              </w:rPr>
+            </w:pPr>
+            <w:r>
+              <w:rPr>
+                <w:sz w:val="32"/>
+                <w:szCs w:val="32"/>
+              </w:rPr>
+            </w:r>
+          </w:p>
+        </w:tc>
+      </w:tr>
+      <w:tr>
+        <w:trPr/>
+        <w:tc>
+          <w:tcPr>
+            <w:tcW w:w="4985" w:type="dxa"/>
+            <w:tcBorders/>
+          </w:tcPr>
+          <w:p>
+            <w:pPr>
+              <w:pStyle w:val="TableContents"/>
+              <w:widowControl w:val="false"/>
+              <w:bidi w:val="0"/>
+              <w:jc w:val="left"/>
+              <w:rPr>
+                <w:sz w:val="32"/>
+                <w:szCs w:val="32"/>
+              </w:rPr>
+            </w:pPr>
+            <w:r>
+              <w:rPr>
+                <w:sz w:val="32"/>
+                <w:szCs w:val="32"/>
+              </w:rPr>
+              <w:t xml:space="preserve">Challenge number </w:t>
+            </w:r>
+            <w:r>
+              <w:rPr>
+                <w:sz w:val="32"/>
+                <w:szCs w:val="32"/>
+              </w:rPr>
+              <w:t>3</w:t>
+            </w:r>
+            <w:r>
+              <w:rPr>
+                <w:sz w:val="32"/>
+                <w:szCs w:val="32"/>
+              </w:rPr>
+              <w:t>/10</w:t>
+            </w:r>
+          </w:p>
+        </w:tc>
+        <w:tc>
+          <w:tcPr>
+            <w:tcW w:w="4986" w:type="dxa"/>
+            <w:tcBorders/>
+          </w:tcPr>
+          <w:p>
+            <w:pPr>
+              <w:pStyle w:val="TableContents"/>
+              <w:widowControl w:val="false"/>
+              <w:bidi w:val="0"/>
+              <w:jc w:val="center"/>
+              <w:rPr>
+                <w:sz w:val="32"/>
+                <w:szCs w:val="32"/>
+              </w:rPr>
+            </w:pPr>
+            <w:r>
+              <w:rPr>
+                <w:sz w:val="32"/>
+                <w:szCs w:val="32"/>
+              </w:rPr>
+            </w:r>
+          </w:p>
+        </w:tc>
+      </w:tr>
+      <w:tr>
+        <w:trPr/>
+        <w:tc>
+          <w:tcPr>
+            <w:tcW w:w="4985" w:type="dxa"/>
+            <w:tcBorders/>
+          </w:tcPr>
+          <w:p>
+            <w:pPr>
+              <w:pStyle w:val="TableContents"/>
+              <w:widowControl w:val="false"/>
+              <w:bidi w:val="0"/>
+              <w:jc w:val="left"/>
+              <w:rPr>
+                <w:sz w:val="32"/>
+                <w:szCs w:val="32"/>
+              </w:rPr>
+            </w:pPr>
+            <w:r>
+              <w:rPr>
+                <w:sz w:val="32"/>
+                <w:szCs w:val="32"/>
+              </w:rPr>
+              <w:t>Resources used</w:t>
+            </w:r>
+          </w:p>
+        </w:tc>
+        <w:tc>
+          <w:tcPr>
+            <w:tcW w:w="4986" w:type="dxa"/>
+            <w:tcBorders/>
+          </w:tcPr>
+          <w:p>
+            <w:pPr>
+              <w:pStyle w:val="TableContents"/>
+              <w:widowControl w:val="false"/>
+              <w:bidi w:val="0"/>
+              <w:jc w:val="center"/>
+              <w:rPr>
+                <w:sz w:val="32"/>
+                <w:szCs w:val="32"/>
+              </w:rPr>
+            </w:pPr>
+            <w:r>
+              <w:rPr>
+                <w:sz w:val="32"/>
+                <w:szCs w:val="32"/>
+              </w:rPr>
+            </w:r>
+          </w:p>
+        </w:tc>
+      </w:tr>
+      <w:tr>
+        <w:trPr/>
+        <w:tc>
+          <w:tcPr>
+            <w:tcW w:w="4985" w:type="dxa"/>
+            <w:tcBorders/>
+          </w:tcPr>
+          <w:p>
+            <w:pPr>
+              <w:pStyle w:val="TableContents"/>
+              <w:widowControl w:val="false"/>
+              <w:bidi w:val="0"/>
+              <w:jc w:val="left"/>
+              <w:rPr>
+                <w:sz w:val="32"/>
+                <w:szCs w:val="32"/>
+              </w:rPr>
+            </w:pPr>
+            <w:r>
+              <w:rPr>
+                <w:sz w:val="32"/>
+                <w:szCs w:val="32"/>
+              </w:rPr>
+              <w:t>Difficulty</w:t>
+            </w:r>
+          </w:p>
+        </w:tc>
+        <w:tc>
+          <w:tcPr>
+            <w:tcW w:w="4986" w:type="dxa"/>
+            <w:tcBorders/>
+          </w:tcPr>
+          <w:p>
+            <w:pPr>
+              <w:pStyle w:val="TableContents"/>
+              <w:widowControl w:val="false"/>
+              <w:bidi w:val="0"/>
+              <w:jc w:val="center"/>
+              <w:rPr>
+                <w:sz w:val="32"/>
+                <w:szCs w:val="32"/>
+              </w:rPr>
+            </w:pPr>
+            <w:r>
+              <w:rPr>
+                <w:sz w:val="32"/>
+                <w:szCs w:val="32"/>
+              </w:rPr>
+            </w:r>
+          </w:p>
+        </w:tc>
+      </w:tr>
+      <w:tr>
+        <w:trPr/>
+        <w:tc>
+          <w:tcPr>
+            <w:tcW w:w="4985" w:type="dxa"/>
+            <w:tcBorders/>
+          </w:tcPr>
+          <w:p>
+            <w:pPr>
+              <w:pStyle w:val="TableContents"/>
+              <w:widowControl w:val="false"/>
+              <w:bidi w:val="0"/>
+              <w:jc w:val="left"/>
+              <w:rPr>
+                <w:sz w:val="32"/>
+                <w:szCs w:val="32"/>
+              </w:rPr>
+            </w:pPr>
+            <w:r>
+              <w:rPr>
+                <w:sz w:val="32"/>
+                <w:szCs w:val="32"/>
+              </w:rPr>
+              <w:t>Recommendation for others</w:t>
+            </w:r>
+          </w:p>
+        </w:tc>
+        <w:tc>
+          <w:tcPr>
+            <w:tcW w:w="4986" w:type="dxa"/>
+            <w:tcBorders/>
+          </w:tcPr>
+          <w:p>
+            <w:pPr>
+              <w:pStyle w:val="TableContents"/>
+              <w:widowControl w:val="false"/>
+              <w:bidi w:val="0"/>
+              <w:jc w:val="center"/>
+              <w:rPr>
+                <w:sz w:val="32"/>
+                <w:szCs w:val="32"/>
+              </w:rPr>
+            </w:pPr>
+            <w:r>
+              <w:rPr>
+                <w:sz w:val="32"/>
+                <w:szCs w:val="32"/>
+              </w:rPr>
+            </w:r>
+          </w:p>
+        </w:tc>
+      </w:tr>
+      <w:tr>
+        <w:trPr/>
+        <w:tc>
+          <w:tcPr>
+            <w:tcW w:w="4985" w:type="dxa"/>
+            <w:tcBorders/>
+          </w:tcPr>
+          <w:p>
+            <w:pPr>
+              <w:pStyle w:val="TableContents"/>
+              <w:widowControl w:val="false"/>
+              <w:bidi w:val="0"/>
+              <w:jc w:val="left"/>
+              <w:rPr>
+                <w:sz w:val="32"/>
+                <w:szCs w:val="32"/>
+              </w:rPr>
+            </w:pPr>
+            <w:r>
+              <w:rPr>
+                <w:sz w:val="32"/>
+                <w:szCs w:val="32"/>
+              </w:rPr>
+              <w:t>Screenshot of solution</w:t>
+            </w:r>
+          </w:p>
+        </w:tc>
+        <w:tc>
+          <w:tcPr>
+            <w:tcW w:w="4986" w:type="dxa"/>
+            <w:tcBorders/>
+          </w:tcPr>
+          <w:p>
+            <w:pPr>
+              <w:pStyle w:val="TableContents"/>
+              <w:widowControl w:val="false"/>
+              <w:bidi w:val="0"/>
+              <w:jc w:val="center"/>
+              <w:rPr>
+                <w:sz w:val="32"/>
+                <w:szCs w:val="32"/>
+              </w:rPr>
+            </w:pPr>
+            <w:r>
+              <w:rPr>
+                <w:sz w:val="32"/>
+                <w:szCs w:val="32"/>
+              </w:rPr>
+            </w:r>
+          </w:p>
+        </w:tc>
+      </w:tr>
+      <w:tr>
+        <w:trPr/>
+        <w:tc>
+          <w:tcPr>
+            <w:tcW w:w="4985" w:type="dxa"/>
+            <w:tcBorders/>
+          </w:tcPr>
+          <w:p>
+            <w:pPr>
+              <w:pStyle w:val="TableContents"/>
+              <w:widowControl w:val="false"/>
+              <w:bidi w:val="0"/>
+              <w:jc w:val="left"/>
+              <w:rPr>
+                <w:sz w:val="32"/>
+                <w:szCs w:val="32"/>
+              </w:rPr>
+            </w:pPr>
+            <w:r>
+              <w:rPr>
+                <w:sz w:val="32"/>
+                <w:szCs w:val="32"/>
+              </w:rPr>
+              <w:t>Explanation of solution</w:t>
+            </w:r>
+          </w:p>
+        </w:tc>
+        <w:tc>
+          <w:tcPr>
+            <w:tcW w:w="4986" w:type="dxa"/>
+            <w:tcBorders/>
+          </w:tcPr>
+          <w:p>
+            <w:pPr>
+              <w:pStyle w:val="TableContents"/>
+              <w:widowControl w:val="false"/>
+              <w:bidi w:val="0"/>
+              <w:jc w:val="center"/>
+              <w:rPr>
+                <w:sz w:val="32"/>
+                <w:szCs w:val="32"/>
+              </w:rPr>
+            </w:pPr>
+            <w:r>
+              <w:rPr>
+                <w:sz w:val="32"/>
+                <w:szCs w:val="32"/>
+              </w:rPr>
+            </w:r>
+          </w:p>
+        </w:tc>
+      </w:tr>
+    </w:tbl>
+    <w:p>
+      <w:pPr>
+        <w:pStyle w:val="Normal"/>
+        <w:bidi w:val="0"/>
+        <w:jc w:val="center"/>
+        <w:rPr>
+          <w:sz w:val="32"/>
+          <w:szCs w:val="32"/>
+        </w:rPr>
+      </w:pPr>
+      <w:r>
+        <w:rPr>
+          <w:sz w:val="32"/>
+          <w:szCs w:val="32"/>
+        </w:rPr>
+      </w:r>
+    </w:p>
+    <w:p>
+      <w:pPr>
+        <w:pStyle w:val="Normal"/>
+        <w:bidi w:val="0"/>
+        <w:jc w:val="center"/>
+        <w:rPr>
+          <w:sz w:val="32"/>
+          <w:szCs w:val="32"/>
+        </w:rPr>
+      </w:pPr>
+      <w:r>
+        <w:rPr>
+          <w:sz w:val="32"/>
+          <w:szCs w:val="32"/>
+        </w:rPr>
+        <w:t>Basic/easy challenges</w:t>
+      </w:r>
+    </w:p>
+    <w:tbl>
+      <w:tblPr>
+        <w:tblW w:w="5000" w:type="pct"/>
+        <w:jc w:val="left"/>
+        <w:tblInd w:w="0" w:type="dxa"/>
+        <w:tblLayout w:type="fixed"/>
+        <w:tblCellMar>
+          <w:top w:w="0" w:type="dxa"/>
+          <w:left w:w="0" w:type="dxa"/>
+          <w:bottom w:w="0" w:type="dxa"/>
+          <w:right w:w="0" w:type="dxa"/>
+        </w:tblCellMar>
+      </w:tblPr>
+      <w:tblGrid>
+        <w:gridCol w:w="4985"/>
+        <w:gridCol w:w="4986"/>
+      </w:tblGrid>
+      <w:tr>
+        <w:trPr/>
+        <w:tc>
+          <w:tcPr>
+            <w:tcW w:w="4985" w:type="dxa"/>
+            <w:tcBorders/>
+          </w:tcPr>
+          <w:p>
+            <w:pPr>
+              <w:pStyle w:val="TableContents"/>
+              <w:widowControl w:val="false"/>
+              <w:bidi w:val="0"/>
+              <w:jc w:val="left"/>
+              <w:rPr>
+                <w:sz w:val="32"/>
+                <w:szCs w:val="32"/>
+              </w:rPr>
+            </w:pPr>
+            <w:r>
+              <w:rPr>
+                <w:sz w:val="32"/>
+                <w:szCs w:val="32"/>
+              </w:rPr>
+              <w:t>Challenge difficulty</w:t>
+            </w:r>
+          </w:p>
+        </w:tc>
+        <w:tc>
+          <w:tcPr>
+            <w:tcW w:w="4986" w:type="dxa"/>
+            <w:tcBorders/>
+          </w:tcPr>
+          <w:p>
+            <w:pPr>
+              <w:pStyle w:val="TableContents"/>
+              <w:widowControl w:val="false"/>
+              <w:bidi w:val="0"/>
+              <w:jc w:val="center"/>
+              <w:rPr>
+                <w:sz w:val="32"/>
+                <w:szCs w:val="32"/>
+              </w:rPr>
+            </w:pPr>
+            <w:r>
+              <w:rPr>
+                <w:sz w:val="32"/>
+                <w:szCs w:val="32"/>
+              </w:rPr>
+            </w:r>
+          </w:p>
+        </w:tc>
+      </w:tr>
+      <w:tr>
+        <w:trPr/>
+        <w:tc>
+          <w:tcPr>
+            <w:tcW w:w="4985" w:type="dxa"/>
+            <w:tcBorders/>
+          </w:tcPr>
+          <w:p>
+            <w:pPr>
+              <w:pStyle w:val="TableContents"/>
+              <w:widowControl w:val="false"/>
+              <w:bidi w:val="0"/>
+              <w:jc w:val="left"/>
+              <w:rPr>
+                <w:sz w:val="32"/>
+                <w:szCs w:val="32"/>
+              </w:rPr>
+            </w:pPr>
+            <w:r>
+              <w:rPr>
+                <w:sz w:val="32"/>
+                <w:szCs w:val="32"/>
+              </w:rPr>
+              <w:t xml:space="preserve">Challenge number </w:t>
+            </w:r>
+            <w:r>
+              <w:rPr>
+                <w:sz w:val="32"/>
+                <w:szCs w:val="32"/>
+              </w:rPr>
+              <w:t>4</w:t>
+            </w:r>
+            <w:r>
+              <w:rPr>
+                <w:sz w:val="32"/>
+                <w:szCs w:val="32"/>
+              </w:rPr>
+              <w:t>/10</w:t>
+            </w:r>
+          </w:p>
+        </w:tc>
+        <w:tc>
+          <w:tcPr>
+            <w:tcW w:w="4986" w:type="dxa"/>
+            <w:tcBorders/>
+          </w:tcPr>
+          <w:p>
+            <w:pPr>
+              <w:pStyle w:val="TableContents"/>
+              <w:widowControl w:val="false"/>
+              <w:bidi w:val="0"/>
+              <w:jc w:val="center"/>
+              <w:rPr>
+                <w:sz w:val="32"/>
+                <w:szCs w:val="32"/>
+              </w:rPr>
+            </w:pPr>
+            <w:r>
+              <w:rPr>
+                <w:sz w:val="32"/>
+                <w:szCs w:val="32"/>
+              </w:rPr>
+            </w:r>
+          </w:p>
+        </w:tc>
+      </w:tr>
+      <w:tr>
+        <w:trPr/>
+        <w:tc>
+          <w:tcPr>
+            <w:tcW w:w="4985" w:type="dxa"/>
+            <w:tcBorders/>
+          </w:tcPr>
+          <w:p>
+            <w:pPr>
+              <w:pStyle w:val="TableContents"/>
+              <w:widowControl w:val="false"/>
+              <w:bidi w:val="0"/>
+              <w:jc w:val="left"/>
+              <w:rPr>
+                <w:sz w:val="32"/>
+                <w:szCs w:val="32"/>
+              </w:rPr>
+            </w:pPr>
+            <w:r>
+              <w:rPr>
+                <w:sz w:val="32"/>
+                <w:szCs w:val="32"/>
+              </w:rPr>
+              <w:t>Resources used</w:t>
+            </w:r>
+          </w:p>
+        </w:tc>
+        <w:tc>
+          <w:tcPr>
+            <w:tcW w:w="4986" w:type="dxa"/>
+            <w:tcBorders/>
+          </w:tcPr>
+          <w:p>
+            <w:pPr>
+              <w:pStyle w:val="TableContents"/>
+              <w:widowControl w:val="false"/>
+              <w:bidi w:val="0"/>
+              <w:jc w:val="center"/>
+              <w:rPr>
+                <w:sz w:val="32"/>
+                <w:szCs w:val="32"/>
+              </w:rPr>
+            </w:pPr>
+            <w:r>
+              <w:rPr>
+                <w:sz w:val="32"/>
+                <w:szCs w:val="32"/>
+              </w:rPr>
+            </w:r>
+          </w:p>
+        </w:tc>
+      </w:tr>
+      <w:tr>
+        <w:trPr/>
+        <w:tc>
+          <w:tcPr>
+            <w:tcW w:w="4985" w:type="dxa"/>
+            <w:tcBorders/>
+          </w:tcPr>
+          <w:p>
+            <w:pPr>
+              <w:pStyle w:val="TableContents"/>
+              <w:widowControl w:val="false"/>
+              <w:bidi w:val="0"/>
+              <w:jc w:val="left"/>
+              <w:rPr>
+                <w:sz w:val="32"/>
+                <w:szCs w:val="32"/>
+              </w:rPr>
+            </w:pPr>
+            <w:r>
+              <w:rPr>
+                <w:sz w:val="32"/>
+                <w:szCs w:val="32"/>
+              </w:rPr>
+              <w:t>Difficulty</w:t>
+            </w:r>
+          </w:p>
+        </w:tc>
+        <w:tc>
+          <w:tcPr>
+            <w:tcW w:w="4986" w:type="dxa"/>
+            <w:tcBorders/>
+          </w:tcPr>
+          <w:p>
+            <w:pPr>
+              <w:pStyle w:val="TableContents"/>
+              <w:widowControl w:val="false"/>
+              <w:bidi w:val="0"/>
+              <w:jc w:val="center"/>
+              <w:rPr>
+                <w:sz w:val="32"/>
+                <w:szCs w:val="32"/>
+              </w:rPr>
+            </w:pPr>
+            <w:r>
+              <w:rPr>
+                <w:sz w:val="32"/>
+                <w:szCs w:val="32"/>
+              </w:rPr>
+            </w:r>
+          </w:p>
+        </w:tc>
+      </w:tr>
+      <w:tr>
+        <w:trPr/>
+        <w:tc>
+          <w:tcPr>
+            <w:tcW w:w="4985" w:type="dxa"/>
+            <w:tcBorders/>
+          </w:tcPr>
+          <w:p>
+            <w:pPr>
+              <w:pStyle w:val="TableContents"/>
+              <w:widowControl w:val="false"/>
+              <w:bidi w:val="0"/>
+              <w:jc w:val="left"/>
+              <w:rPr>
+                <w:sz w:val="32"/>
+                <w:szCs w:val="32"/>
+              </w:rPr>
+            </w:pPr>
+            <w:r>
+              <w:rPr>
+                <w:sz w:val="32"/>
+                <w:szCs w:val="32"/>
+              </w:rPr>
+              <w:t>Recommendation for others</w:t>
+            </w:r>
+          </w:p>
+        </w:tc>
+        <w:tc>
+          <w:tcPr>
+            <w:tcW w:w="4986" w:type="dxa"/>
+            <w:tcBorders/>
+          </w:tcPr>
+          <w:p>
+            <w:pPr>
+              <w:pStyle w:val="TableContents"/>
+              <w:widowControl w:val="false"/>
+              <w:bidi w:val="0"/>
+              <w:jc w:val="center"/>
+              <w:rPr>
+                <w:sz w:val="32"/>
+                <w:szCs w:val="32"/>
+              </w:rPr>
+            </w:pPr>
+            <w:r>
+              <w:rPr>
+                <w:sz w:val="32"/>
+                <w:szCs w:val="32"/>
+              </w:rPr>
+            </w:r>
+          </w:p>
+        </w:tc>
+      </w:tr>
+      <w:tr>
+        <w:trPr/>
+        <w:tc>
+          <w:tcPr>
+            <w:tcW w:w="4985" w:type="dxa"/>
+            <w:tcBorders/>
+          </w:tcPr>
+          <w:p>
+            <w:pPr>
+              <w:pStyle w:val="TableContents"/>
+              <w:widowControl w:val="false"/>
+              <w:bidi w:val="0"/>
+              <w:jc w:val="left"/>
+              <w:rPr>
+                <w:sz w:val="32"/>
+                <w:szCs w:val="32"/>
+              </w:rPr>
+            </w:pPr>
+            <w:r>
+              <w:rPr>
+                <w:sz w:val="32"/>
+                <w:szCs w:val="32"/>
+              </w:rPr>
+              <w:t>Screenshot of solution</w:t>
+            </w:r>
+          </w:p>
+        </w:tc>
+        <w:tc>
+          <w:tcPr>
+            <w:tcW w:w="4986" w:type="dxa"/>
+            <w:tcBorders/>
+          </w:tcPr>
+          <w:p>
+            <w:pPr>
+              <w:pStyle w:val="TableContents"/>
+              <w:widowControl w:val="false"/>
+              <w:bidi w:val="0"/>
+              <w:jc w:val="center"/>
+              <w:rPr>
+                <w:sz w:val="32"/>
+                <w:szCs w:val="32"/>
+              </w:rPr>
+            </w:pPr>
+            <w:r>
+              <w:rPr>
+                <w:sz w:val="32"/>
+                <w:szCs w:val="32"/>
+              </w:rPr>
+            </w:r>
+          </w:p>
+        </w:tc>
+      </w:tr>
+      <w:tr>
+        <w:trPr/>
+        <w:tc>
+          <w:tcPr>
+            <w:tcW w:w="4985" w:type="dxa"/>
+            <w:tcBorders/>
+          </w:tcPr>
+          <w:p>
+            <w:pPr>
+              <w:pStyle w:val="TableContents"/>
+              <w:widowControl w:val="false"/>
+              <w:bidi w:val="0"/>
+              <w:jc w:val="left"/>
+              <w:rPr>
+                <w:sz w:val="32"/>
+                <w:szCs w:val="32"/>
+              </w:rPr>
+            </w:pPr>
+            <w:r>
+              <w:rPr>
+                <w:sz w:val="32"/>
+                <w:szCs w:val="32"/>
+              </w:rPr>
+              <w:t>Explanation of solution</w:t>
+            </w:r>
+          </w:p>
+        </w:tc>
+        <w:tc>
+          <w:tcPr>
+            <w:tcW w:w="4986" w:type="dxa"/>
+            <w:tcBorders/>
+          </w:tcPr>
+          <w:p>
+            <w:pPr>
+              <w:pStyle w:val="TableContents"/>
+              <w:widowControl w:val="false"/>
+              <w:bidi w:val="0"/>
+              <w:jc w:val="center"/>
+              <w:rPr>
+                <w:sz w:val="32"/>
+                <w:szCs w:val="32"/>
+              </w:rPr>
+            </w:pPr>
+            <w:r>
+              <w:rPr>
+                <w:sz w:val="32"/>
+                <w:szCs w:val="32"/>
+              </w:rPr>
+            </w:r>
+          </w:p>
+        </w:tc>
+      </w:tr>
+    </w:tbl>
+    <w:p>
+      <w:pPr>
+        <w:pStyle w:val="Normal"/>
+        <w:bidi w:val="0"/>
+        <w:jc w:val="center"/>
+        <w:rPr>
+          <w:sz w:val="32"/>
+          <w:szCs w:val="32"/>
+        </w:rPr>
+      </w:pPr>
+      <w:r>
+        <w:rPr>
+          <w:sz w:val="32"/>
+          <w:szCs w:val="32"/>
+        </w:rPr>
+      </w:r>
+    </w:p>
+    <w:p>
+      <w:pPr>
+        <w:pStyle w:val="Normal"/>
+        <w:bidi w:val="0"/>
+        <w:jc w:val="center"/>
+        <w:rPr>
+          <w:sz w:val="32"/>
+          <w:szCs w:val="32"/>
+        </w:rPr>
+      </w:pPr>
+      <w:r>
+        <w:rPr>
+          <w:sz w:val="32"/>
+          <w:szCs w:val="32"/>
+        </w:rPr>
+        <w:t>Basic/easy challenges</w:t>
+      </w:r>
+    </w:p>
+    <w:tbl>
+      <w:tblPr>
+        <w:tblW w:w="5000" w:type="pct"/>
+        <w:jc w:val="left"/>
+        <w:tblInd w:w="0" w:type="dxa"/>
+        <w:tblLayout w:type="fixed"/>
+        <w:tblCellMar>
+          <w:top w:w="0" w:type="dxa"/>
+          <w:left w:w="0" w:type="dxa"/>
+          <w:bottom w:w="0" w:type="dxa"/>
+          <w:right w:w="0" w:type="dxa"/>
+        </w:tblCellMar>
+      </w:tblPr>
+      <w:tblGrid>
+        <w:gridCol w:w="4985"/>
+        <w:gridCol w:w="4986"/>
+      </w:tblGrid>
+      <w:tr>
+        <w:trPr/>
+        <w:tc>
+          <w:tcPr>
+            <w:tcW w:w="4985" w:type="dxa"/>
+            <w:tcBorders/>
+          </w:tcPr>
+          <w:p>
+            <w:pPr>
+              <w:pStyle w:val="TableContents"/>
+              <w:widowControl w:val="false"/>
+              <w:bidi w:val="0"/>
+              <w:jc w:val="left"/>
+              <w:rPr>
+                <w:sz w:val="32"/>
+                <w:szCs w:val="32"/>
+              </w:rPr>
+            </w:pPr>
+            <w:r>
+              <w:rPr>
+                <w:sz w:val="32"/>
+                <w:szCs w:val="32"/>
+              </w:rPr>
+              <w:t>Challenge difficulty</w:t>
+            </w:r>
+          </w:p>
+        </w:tc>
+        <w:tc>
+          <w:tcPr>
+            <w:tcW w:w="4986" w:type="dxa"/>
+            <w:tcBorders/>
+          </w:tcPr>
+          <w:p>
+            <w:pPr>
+              <w:pStyle w:val="TableContents"/>
+              <w:widowControl w:val="false"/>
+              <w:bidi w:val="0"/>
+              <w:jc w:val="center"/>
+              <w:rPr>
+                <w:sz w:val="32"/>
+                <w:szCs w:val="32"/>
+              </w:rPr>
+            </w:pPr>
+            <w:r>
+              <w:rPr>
+                <w:sz w:val="32"/>
+                <w:szCs w:val="32"/>
+              </w:rPr>
+            </w:r>
+          </w:p>
+        </w:tc>
+      </w:tr>
+      <w:tr>
+        <w:trPr/>
+        <w:tc>
+          <w:tcPr>
+            <w:tcW w:w="4985" w:type="dxa"/>
+            <w:tcBorders/>
+          </w:tcPr>
+          <w:p>
+            <w:pPr>
+              <w:pStyle w:val="TableContents"/>
+              <w:widowControl w:val="false"/>
+              <w:bidi w:val="0"/>
+              <w:jc w:val="left"/>
+              <w:rPr>
+                <w:sz w:val="32"/>
+                <w:szCs w:val="32"/>
+              </w:rPr>
+            </w:pPr>
+            <w:r>
+              <w:rPr>
+                <w:sz w:val="32"/>
+                <w:szCs w:val="32"/>
+              </w:rPr>
+              <w:t xml:space="preserve">Challenge number </w:t>
+            </w:r>
+            <w:r>
+              <w:rPr>
+                <w:sz w:val="32"/>
+                <w:szCs w:val="32"/>
+              </w:rPr>
+              <w:t>5</w:t>
+            </w:r>
+            <w:r>
+              <w:rPr>
+                <w:sz w:val="32"/>
+                <w:szCs w:val="32"/>
+              </w:rPr>
+              <w:t>/10</w:t>
+            </w:r>
+          </w:p>
+        </w:tc>
+        <w:tc>
+          <w:tcPr>
+            <w:tcW w:w="4986" w:type="dxa"/>
+            <w:tcBorders/>
+          </w:tcPr>
+          <w:p>
+            <w:pPr>
+              <w:pStyle w:val="TableContents"/>
+              <w:widowControl w:val="false"/>
+              <w:bidi w:val="0"/>
+              <w:jc w:val="center"/>
+              <w:rPr>
+                <w:sz w:val="32"/>
+                <w:szCs w:val="32"/>
+              </w:rPr>
+            </w:pPr>
+            <w:r>
+              <w:rPr>
+                <w:sz w:val="32"/>
+                <w:szCs w:val="32"/>
+              </w:rPr>
+            </w:r>
+          </w:p>
+        </w:tc>
+      </w:tr>
+      <w:tr>
+        <w:trPr/>
+        <w:tc>
+          <w:tcPr>
+            <w:tcW w:w="4985" w:type="dxa"/>
+            <w:tcBorders/>
+          </w:tcPr>
+          <w:p>
+            <w:pPr>
+              <w:pStyle w:val="TableContents"/>
+              <w:widowControl w:val="false"/>
+              <w:bidi w:val="0"/>
+              <w:jc w:val="left"/>
+              <w:rPr>
+                <w:sz w:val="32"/>
+                <w:szCs w:val="32"/>
+              </w:rPr>
+            </w:pPr>
+            <w:r>
+              <w:rPr>
+                <w:sz w:val="32"/>
+                <w:szCs w:val="32"/>
+              </w:rPr>
+              <w:t>Resources used</w:t>
+            </w:r>
+          </w:p>
+        </w:tc>
+        <w:tc>
+          <w:tcPr>
+            <w:tcW w:w="4986" w:type="dxa"/>
+            <w:tcBorders/>
+          </w:tcPr>
+          <w:p>
+            <w:pPr>
+              <w:pStyle w:val="TableContents"/>
+              <w:widowControl w:val="false"/>
+              <w:bidi w:val="0"/>
+              <w:jc w:val="center"/>
+              <w:rPr>
+                <w:sz w:val="32"/>
+                <w:szCs w:val="32"/>
+              </w:rPr>
+            </w:pPr>
+            <w:r>
+              <w:rPr>
+                <w:sz w:val="32"/>
+                <w:szCs w:val="32"/>
+              </w:rPr>
+            </w:r>
+          </w:p>
+        </w:tc>
+      </w:tr>
+      <w:tr>
+        <w:trPr/>
+        <w:tc>
+          <w:tcPr>
+            <w:tcW w:w="4985" w:type="dxa"/>
+            <w:tcBorders/>
+          </w:tcPr>
+          <w:p>
+            <w:pPr>
+              <w:pStyle w:val="TableContents"/>
+              <w:widowControl w:val="false"/>
+              <w:bidi w:val="0"/>
+              <w:jc w:val="left"/>
+              <w:rPr>
+                <w:sz w:val="32"/>
+                <w:szCs w:val="32"/>
+              </w:rPr>
+            </w:pPr>
+            <w:r>
+              <w:rPr>
+                <w:sz w:val="32"/>
+                <w:szCs w:val="32"/>
+              </w:rPr>
+              <w:t>Difficulty</w:t>
+            </w:r>
+          </w:p>
+        </w:tc>
+        <w:tc>
+          <w:tcPr>
+            <w:tcW w:w="4986" w:type="dxa"/>
+            <w:tcBorders/>
+          </w:tcPr>
+          <w:p>
+            <w:pPr>
+              <w:pStyle w:val="TableContents"/>
+              <w:widowControl w:val="false"/>
+              <w:bidi w:val="0"/>
+              <w:jc w:val="center"/>
+              <w:rPr>
+                <w:sz w:val="32"/>
+                <w:szCs w:val="32"/>
+              </w:rPr>
+            </w:pPr>
+            <w:r>
+              <w:rPr>
+                <w:sz w:val="32"/>
+                <w:szCs w:val="32"/>
+              </w:rPr>
+            </w:r>
+          </w:p>
+        </w:tc>
+      </w:tr>
+      <w:tr>
+        <w:trPr/>
+        <w:tc>
+          <w:tcPr>
+            <w:tcW w:w="4985" w:type="dxa"/>
+            <w:tcBorders/>
+          </w:tcPr>
+          <w:p>
+            <w:pPr>
+              <w:pStyle w:val="TableContents"/>
+              <w:widowControl w:val="false"/>
+              <w:bidi w:val="0"/>
+              <w:jc w:val="left"/>
+              <w:rPr>
+                <w:sz w:val="32"/>
+                <w:szCs w:val="32"/>
+              </w:rPr>
+            </w:pPr>
+            <w:r>
+              <w:rPr>
+                <w:sz w:val="32"/>
+                <w:szCs w:val="32"/>
+              </w:rPr>
+              <w:t>Recommendation for others</w:t>
+            </w:r>
+          </w:p>
+        </w:tc>
+        <w:tc>
+          <w:tcPr>
+            <w:tcW w:w="4986" w:type="dxa"/>
+            <w:tcBorders/>
+          </w:tcPr>
+          <w:p>
+            <w:pPr>
+              <w:pStyle w:val="TableContents"/>
+              <w:widowControl w:val="false"/>
+              <w:bidi w:val="0"/>
+              <w:jc w:val="center"/>
+              <w:rPr>
+                <w:sz w:val="32"/>
+                <w:szCs w:val="32"/>
+              </w:rPr>
+            </w:pPr>
+            <w:r>
+              <w:rPr>
+                <w:sz w:val="32"/>
+                <w:szCs w:val="32"/>
+              </w:rPr>
+            </w:r>
+          </w:p>
+        </w:tc>
+      </w:tr>
+      <w:tr>
+        <w:trPr/>
+        <w:tc>
+          <w:tcPr>
+            <w:tcW w:w="4985" w:type="dxa"/>
+            <w:tcBorders/>
+          </w:tcPr>
+          <w:p>
+            <w:pPr>
+              <w:pStyle w:val="TableContents"/>
+              <w:widowControl w:val="false"/>
+              <w:bidi w:val="0"/>
+              <w:jc w:val="left"/>
+              <w:rPr>
+                <w:sz w:val="32"/>
+                <w:szCs w:val="32"/>
+              </w:rPr>
+            </w:pPr>
+            <w:r>
+              <w:rPr>
+                <w:sz w:val="32"/>
+                <w:szCs w:val="32"/>
+              </w:rPr>
+              <w:t>Screenshot of solution</w:t>
+            </w:r>
+          </w:p>
+        </w:tc>
+        <w:tc>
+          <w:tcPr>
+            <w:tcW w:w="4986" w:type="dxa"/>
+            <w:tcBorders/>
+          </w:tcPr>
+          <w:p>
+            <w:pPr>
+              <w:pStyle w:val="TableContents"/>
+              <w:widowControl w:val="false"/>
+              <w:bidi w:val="0"/>
+              <w:jc w:val="center"/>
+              <w:rPr>
+                <w:sz w:val="32"/>
+                <w:szCs w:val="32"/>
+              </w:rPr>
+            </w:pPr>
+            <w:r>
+              <w:rPr>
+                <w:sz w:val="32"/>
+                <w:szCs w:val="32"/>
+              </w:rPr>
+            </w:r>
+          </w:p>
+        </w:tc>
+      </w:tr>
+      <w:tr>
+        <w:trPr/>
+        <w:tc>
+          <w:tcPr>
+            <w:tcW w:w="4985" w:type="dxa"/>
+            <w:tcBorders/>
+          </w:tcPr>
+          <w:p>
+            <w:pPr>
+              <w:pStyle w:val="TableContents"/>
+              <w:widowControl w:val="false"/>
+              <w:bidi w:val="0"/>
+              <w:jc w:val="left"/>
+              <w:rPr>
+                <w:sz w:val="32"/>
+                <w:szCs w:val="32"/>
+              </w:rPr>
+            </w:pPr>
+            <w:r>
+              <w:rPr>
+                <w:sz w:val="32"/>
+                <w:szCs w:val="32"/>
+              </w:rPr>
+              <w:t>Explanation of solution</w:t>
+            </w:r>
+          </w:p>
+        </w:tc>
+        <w:tc>
+          <w:tcPr>
+            <w:tcW w:w="4986" w:type="dxa"/>
+            <w:tcBorders/>
+          </w:tcPr>
+          <w:p>
+            <w:pPr>
+              <w:pStyle w:val="TableContents"/>
+              <w:widowControl w:val="false"/>
+              <w:bidi w:val="0"/>
+              <w:jc w:val="center"/>
+              <w:rPr>
+                <w:sz w:val="32"/>
+                <w:szCs w:val="32"/>
+              </w:rPr>
+            </w:pPr>
+            <w:r>
+              <w:rPr>
+                <w:sz w:val="32"/>
+                <w:szCs w:val="32"/>
+              </w:rPr>
+            </w:r>
+          </w:p>
+        </w:tc>
+      </w:tr>
+    </w:tbl>
+    <w:p>
+      <w:pPr>
+        <w:pStyle w:val="Normal"/>
+        <w:bidi w:val="0"/>
+        <w:jc w:val="center"/>
+        <w:rPr>
+          <w:sz w:val="32"/>
+          <w:szCs w:val="32"/>
+        </w:rPr>
+      </w:pPr>
+      <w:r>
+        <w:rPr>
+          <w:sz w:val="32"/>
+          <w:szCs w:val="32"/>
+        </w:rPr>
+      </w:r>
+    </w:p>
+    <w:p>
+      <w:pPr>
+        <w:pStyle w:val="Normal"/>
+        <w:bidi w:val="0"/>
+        <w:jc w:val="center"/>
+        <w:rPr>
+          <w:sz w:val="32"/>
+          <w:szCs w:val="32"/>
+        </w:rPr>
+      </w:pPr>
+      <w:r>
+        <w:rPr>
+          <w:sz w:val="32"/>
+          <w:szCs w:val="32"/>
+        </w:rPr>
+        <w:t>Basic/easy challenges</w:t>
+      </w:r>
+    </w:p>
+    <w:tbl>
+      <w:tblPr>
+        <w:tblW w:w="5000" w:type="pct"/>
+        <w:jc w:val="left"/>
+        <w:tblInd w:w="0" w:type="dxa"/>
+        <w:tblLayout w:type="fixed"/>
+        <w:tblCellMar>
+          <w:top w:w="0" w:type="dxa"/>
+          <w:left w:w="0" w:type="dxa"/>
+          <w:bottom w:w="0" w:type="dxa"/>
+          <w:right w:w="0" w:type="dxa"/>
+        </w:tblCellMar>
+      </w:tblPr>
+      <w:tblGrid>
+        <w:gridCol w:w="4985"/>
+        <w:gridCol w:w="4986"/>
+      </w:tblGrid>
+      <w:tr>
+        <w:trPr/>
+        <w:tc>
+          <w:tcPr>
+            <w:tcW w:w="4985" w:type="dxa"/>
+            <w:tcBorders/>
+          </w:tcPr>
+          <w:p>
+            <w:pPr>
+              <w:pStyle w:val="TableContents"/>
+              <w:widowControl w:val="false"/>
+              <w:bidi w:val="0"/>
+              <w:jc w:val="left"/>
+              <w:rPr>
+                <w:sz w:val="32"/>
+                <w:szCs w:val="32"/>
+              </w:rPr>
+            </w:pPr>
+            <w:r>
+              <w:rPr>
+                <w:sz w:val="32"/>
+                <w:szCs w:val="32"/>
+              </w:rPr>
+              <w:t>Challenge difficulty</w:t>
+            </w:r>
+          </w:p>
+        </w:tc>
+        <w:tc>
+          <w:tcPr>
+            <w:tcW w:w="4986" w:type="dxa"/>
+            <w:tcBorders/>
+          </w:tcPr>
+          <w:p>
+            <w:pPr>
+              <w:pStyle w:val="TableContents"/>
+              <w:widowControl w:val="false"/>
+              <w:bidi w:val="0"/>
+              <w:jc w:val="center"/>
+              <w:rPr>
+                <w:sz w:val="32"/>
+                <w:szCs w:val="32"/>
+              </w:rPr>
+            </w:pPr>
+            <w:r>
+              <w:rPr>
+                <w:sz w:val="32"/>
+                <w:szCs w:val="32"/>
+              </w:rPr>
+            </w:r>
+          </w:p>
+        </w:tc>
+      </w:tr>
+      <w:tr>
+        <w:trPr/>
+        <w:tc>
+          <w:tcPr>
+            <w:tcW w:w="4985" w:type="dxa"/>
+            <w:tcBorders/>
+          </w:tcPr>
+          <w:p>
+            <w:pPr>
+              <w:pStyle w:val="TableContents"/>
+              <w:widowControl w:val="false"/>
+              <w:bidi w:val="0"/>
+              <w:jc w:val="left"/>
+              <w:rPr>
+                <w:sz w:val="32"/>
+                <w:szCs w:val="32"/>
+              </w:rPr>
+            </w:pPr>
+            <w:r>
+              <w:rPr>
+                <w:sz w:val="32"/>
+                <w:szCs w:val="32"/>
+              </w:rPr>
+              <w:t xml:space="preserve">Challenge number </w:t>
+            </w:r>
+            <w:r>
+              <w:rPr>
+                <w:sz w:val="32"/>
+                <w:szCs w:val="32"/>
+              </w:rPr>
+              <w:t>6</w:t>
+            </w:r>
+            <w:r>
+              <w:rPr>
+                <w:sz w:val="32"/>
+                <w:szCs w:val="32"/>
+              </w:rPr>
+              <w:t>/10</w:t>
+            </w:r>
+          </w:p>
+        </w:tc>
+        <w:tc>
+          <w:tcPr>
+            <w:tcW w:w="4986" w:type="dxa"/>
+            <w:tcBorders/>
+          </w:tcPr>
+          <w:p>
+            <w:pPr>
+              <w:pStyle w:val="TableContents"/>
+              <w:widowControl w:val="false"/>
+              <w:bidi w:val="0"/>
+              <w:jc w:val="center"/>
+              <w:rPr>
+                <w:sz w:val="32"/>
+                <w:szCs w:val="32"/>
+              </w:rPr>
+            </w:pPr>
+            <w:r>
+              <w:rPr>
+                <w:sz w:val="32"/>
+                <w:szCs w:val="32"/>
+              </w:rPr>
+            </w:r>
+          </w:p>
+        </w:tc>
+      </w:tr>
+      <w:tr>
+        <w:trPr/>
+        <w:tc>
+          <w:tcPr>
+            <w:tcW w:w="4985" w:type="dxa"/>
+            <w:tcBorders/>
+          </w:tcPr>
+          <w:p>
+            <w:pPr>
+              <w:pStyle w:val="TableContents"/>
+              <w:widowControl w:val="false"/>
+              <w:bidi w:val="0"/>
+              <w:jc w:val="left"/>
+              <w:rPr>
+                <w:sz w:val="32"/>
+                <w:szCs w:val="32"/>
+              </w:rPr>
+            </w:pPr>
+            <w:r>
+              <w:rPr>
+                <w:sz w:val="32"/>
+                <w:szCs w:val="32"/>
+              </w:rPr>
+              <w:t>Resources used</w:t>
+            </w:r>
+          </w:p>
+        </w:tc>
+        <w:tc>
+          <w:tcPr>
+            <w:tcW w:w="4986" w:type="dxa"/>
+            <w:tcBorders/>
+          </w:tcPr>
+          <w:p>
+            <w:pPr>
+              <w:pStyle w:val="TableContents"/>
+              <w:widowControl w:val="false"/>
+              <w:bidi w:val="0"/>
+              <w:jc w:val="center"/>
+              <w:rPr>
+                <w:sz w:val="32"/>
+                <w:szCs w:val="32"/>
+              </w:rPr>
+            </w:pPr>
+            <w:r>
+              <w:rPr>
+                <w:sz w:val="32"/>
+                <w:szCs w:val="32"/>
+              </w:rPr>
+            </w:r>
+          </w:p>
+        </w:tc>
+      </w:tr>
+      <w:tr>
+        <w:trPr/>
+        <w:tc>
+          <w:tcPr>
+            <w:tcW w:w="4985" w:type="dxa"/>
+            <w:tcBorders/>
+          </w:tcPr>
+          <w:p>
+            <w:pPr>
+              <w:pStyle w:val="TableContents"/>
+              <w:widowControl w:val="false"/>
+              <w:bidi w:val="0"/>
+              <w:jc w:val="left"/>
+              <w:rPr>
+                <w:sz w:val="32"/>
+                <w:szCs w:val="32"/>
+              </w:rPr>
+            </w:pPr>
+            <w:r>
+              <w:rPr>
+                <w:sz w:val="32"/>
+                <w:szCs w:val="32"/>
+              </w:rPr>
+              <w:t>Difficulty</w:t>
+            </w:r>
+          </w:p>
+        </w:tc>
+        <w:tc>
+          <w:tcPr>
+            <w:tcW w:w="4986" w:type="dxa"/>
+            <w:tcBorders/>
+          </w:tcPr>
+          <w:p>
+            <w:pPr>
+              <w:pStyle w:val="TableContents"/>
+              <w:widowControl w:val="false"/>
+              <w:bidi w:val="0"/>
+              <w:jc w:val="center"/>
+              <w:rPr>
+                <w:sz w:val="32"/>
+                <w:szCs w:val="32"/>
+              </w:rPr>
+            </w:pPr>
+            <w:r>
+              <w:rPr>
+                <w:sz w:val="32"/>
+                <w:szCs w:val="32"/>
+              </w:rPr>
+            </w:r>
+          </w:p>
+        </w:tc>
+      </w:tr>
+      <w:tr>
+        <w:trPr/>
+        <w:tc>
+          <w:tcPr>
+            <w:tcW w:w="4985" w:type="dxa"/>
+            <w:tcBorders/>
+          </w:tcPr>
+          <w:p>
+            <w:pPr>
+              <w:pStyle w:val="TableContents"/>
+              <w:widowControl w:val="false"/>
+              <w:bidi w:val="0"/>
+              <w:jc w:val="left"/>
+              <w:rPr>
+                <w:sz w:val="32"/>
+                <w:szCs w:val="32"/>
+              </w:rPr>
+            </w:pPr>
+            <w:r>
+              <w:rPr>
+                <w:sz w:val="32"/>
+                <w:szCs w:val="32"/>
+              </w:rPr>
+              <w:t>Recommendation for others</w:t>
+            </w:r>
+          </w:p>
+        </w:tc>
+        <w:tc>
+          <w:tcPr>
+            <w:tcW w:w="4986" w:type="dxa"/>
+            <w:tcBorders/>
+          </w:tcPr>
+          <w:p>
+            <w:pPr>
+              <w:pStyle w:val="TableContents"/>
+              <w:widowControl w:val="false"/>
+              <w:bidi w:val="0"/>
+              <w:jc w:val="center"/>
+              <w:rPr>
+                <w:sz w:val="32"/>
+                <w:szCs w:val="32"/>
+              </w:rPr>
+            </w:pPr>
+            <w:r>
+              <w:rPr>
+                <w:sz w:val="32"/>
+                <w:szCs w:val="32"/>
+              </w:rPr>
+            </w:r>
+          </w:p>
+        </w:tc>
+      </w:tr>
+      <w:tr>
+        <w:trPr/>
+        <w:tc>
+          <w:tcPr>
+            <w:tcW w:w="4985" w:type="dxa"/>
+            <w:tcBorders/>
+          </w:tcPr>
+          <w:p>
+            <w:pPr>
+              <w:pStyle w:val="TableContents"/>
+              <w:widowControl w:val="false"/>
+              <w:bidi w:val="0"/>
+              <w:jc w:val="left"/>
+              <w:rPr>
+                <w:sz w:val="32"/>
+                <w:szCs w:val="32"/>
+              </w:rPr>
+            </w:pPr>
+            <w:r>
+              <w:rPr>
+                <w:sz w:val="32"/>
+                <w:szCs w:val="32"/>
+              </w:rPr>
+              <w:t>Screenshot of solution</w:t>
+            </w:r>
+          </w:p>
+        </w:tc>
+        <w:tc>
+          <w:tcPr>
+            <w:tcW w:w="4986" w:type="dxa"/>
+            <w:tcBorders/>
+          </w:tcPr>
+          <w:p>
+            <w:pPr>
+              <w:pStyle w:val="TableContents"/>
+              <w:widowControl w:val="false"/>
+              <w:bidi w:val="0"/>
+              <w:jc w:val="center"/>
+              <w:rPr>
+                <w:sz w:val="32"/>
+                <w:szCs w:val="32"/>
+              </w:rPr>
+            </w:pPr>
+            <w:r>
+              <w:rPr>
+                <w:sz w:val="32"/>
+                <w:szCs w:val="32"/>
+              </w:rPr>
+            </w:r>
+          </w:p>
+        </w:tc>
+      </w:tr>
+      <w:tr>
+        <w:trPr/>
+        <w:tc>
+          <w:tcPr>
+            <w:tcW w:w="4985" w:type="dxa"/>
+            <w:tcBorders/>
+          </w:tcPr>
+          <w:p>
+            <w:pPr>
+              <w:pStyle w:val="TableContents"/>
+              <w:widowControl w:val="false"/>
+              <w:bidi w:val="0"/>
+              <w:jc w:val="left"/>
+              <w:rPr>
+                <w:sz w:val="32"/>
+                <w:szCs w:val="32"/>
+              </w:rPr>
+            </w:pPr>
+            <w:r>
+              <w:rPr>
+                <w:sz w:val="32"/>
+                <w:szCs w:val="32"/>
+              </w:rPr>
+              <w:t>Explanation of solution</w:t>
+            </w:r>
+          </w:p>
+        </w:tc>
+        <w:tc>
+          <w:tcPr>
+            <w:tcW w:w="4986" w:type="dxa"/>
+            <w:tcBorders/>
+          </w:tcPr>
+          <w:p>
+            <w:pPr>
+              <w:pStyle w:val="TableContents"/>
+              <w:widowControl w:val="false"/>
+              <w:bidi w:val="0"/>
+              <w:jc w:val="center"/>
+              <w:rPr>
+                <w:sz w:val="32"/>
+                <w:szCs w:val="32"/>
+              </w:rPr>
+            </w:pPr>
+            <w:r>
+              <w:rPr>
+                <w:sz w:val="32"/>
+                <w:szCs w:val="32"/>
+              </w:rPr>
+            </w:r>
+          </w:p>
+        </w:tc>
+      </w:tr>
+    </w:tbl>
+    <w:p>
+      <w:pPr>
+        <w:pStyle w:val="Normal"/>
+        <w:bidi w:val="0"/>
+        <w:jc w:val="center"/>
+        <w:rPr>
+          <w:sz w:val="32"/>
+          <w:szCs w:val="32"/>
+        </w:rPr>
+      </w:pPr>
+      <w:r>
+        <w:rPr>
+          <w:sz w:val="32"/>
+          <w:szCs w:val="32"/>
+        </w:rPr>
+      </w:r>
+    </w:p>
+    <w:p>
+      <w:pPr>
+        <w:pStyle w:val="Normal"/>
+        <w:bidi w:val="0"/>
+        <w:jc w:val="center"/>
+        <w:rPr>
+          <w:sz w:val="32"/>
+          <w:szCs w:val="32"/>
+        </w:rPr>
+      </w:pPr>
+      <w:r>
+        <w:rPr>
+          <w:sz w:val="32"/>
+          <w:szCs w:val="32"/>
+        </w:rPr>
+        <w:t>Basic/easy challenges</w:t>
+      </w:r>
+    </w:p>
+    <w:tbl>
+      <w:tblPr>
+        <w:tblW w:w="5000" w:type="pct"/>
+        <w:jc w:val="left"/>
+        <w:tblInd w:w="0" w:type="dxa"/>
+        <w:tblLayout w:type="fixed"/>
+        <w:tblCellMar>
+          <w:top w:w="0" w:type="dxa"/>
+          <w:left w:w="0" w:type="dxa"/>
+          <w:bottom w:w="0" w:type="dxa"/>
+          <w:right w:w="0" w:type="dxa"/>
+        </w:tblCellMar>
+      </w:tblPr>
+      <w:tblGrid>
+        <w:gridCol w:w="4985"/>
+        <w:gridCol w:w="4986"/>
+      </w:tblGrid>
+      <w:tr>
+        <w:trPr/>
+        <w:tc>
+          <w:tcPr>
+            <w:tcW w:w="4985" w:type="dxa"/>
+            <w:tcBorders/>
+          </w:tcPr>
+          <w:p>
+            <w:pPr>
+              <w:pStyle w:val="TableContents"/>
+              <w:widowControl w:val="false"/>
+              <w:bidi w:val="0"/>
+              <w:jc w:val="left"/>
+              <w:rPr>
+                <w:sz w:val="32"/>
+                <w:szCs w:val="32"/>
+              </w:rPr>
+            </w:pPr>
+            <w:r>
+              <w:rPr>
+                <w:sz w:val="32"/>
+                <w:szCs w:val="32"/>
+              </w:rPr>
+              <w:t>Challenge difficulty</w:t>
+            </w:r>
+          </w:p>
+        </w:tc>
+        <w:tc>
+          <w:tcPr>
+            <w:tcW w:w="4986" w:type="dxa"/>
+            <w:tcBorders/>
+          </w:tcPr>
+          <w:p>
+            <w:pPr>
+              <w:pStyle w:val="TableContents"/>
+              <w:widowControl w:val="false"/>
+              <w:bidi w:val="0"/>
+              <w:jc w:val="center"/>
+              <w:rPr>
+                <w:sz w:val="32"/>
+                <w:szCs w:val="32"/>
+              </w:rPr>
+            </w:pPr>
+            <w:r>
+              <w:rPr>
+                <w:sz w:val="32"/>
+                <w:szCs w:val="32"/>
+              </w:rPr>
+            </w:r>
+          </w:p>
+        </w:tc>
+      </w:tr>
+      <w:tr>
+        <w:trPr/>
+        <w:tc>
+          <w:tcPr>
+            <w:tcW w:w="4985" w:type="dxa"/>
+            <w:tcBorders/>
+          </w:tcPr>
+          <w:p>
+            <w:pPr>
+              <w:pStyle w:val="TableContents"/>
+              <w:widowControl w:val="false"/>
+              <w:bidi w:val="0"/>
+              <w:jc w:val="left"/>
+              <w:rPr>
+                <w:sz w:val="32"/>
+                <w:szCs w:val="32"/>
+              </w:rPr>
+            </w:pPr>
+            <w:r>
+              <w:rPr>
+                <w:sz w:val="32"/>
+                <w:szCs w:val="32"/>
+              </w:rPr>
+              <w:t xml:space="preserve">Challenge number </w:t>
+            </w:r>
+            <w:r>
+              <w:rPr>
+                <w:sz w:val="32"/>
+                <w:szCs w:val="32"/>
+              </w:rPr>
+              <w:t>7</w:t>
+            </w:r>
+            <w:r>
+              <w:rPr>
+                <w:sz w:val="32"/>
+                <w:szCs w:val="32"/>
+              </w:rPr>
+              <w:t>/10</w:t>
+            </w:r>
+          </w:p>
+        </w:tc>
+        <w:tc>
+          <w:tcPr>
+            <w:tcW w:w="4986" w:type="dxa"/>
+            <w:tcBorders/>
+          </w:tcPr>
+          <w:p>
+            <w:pPr>
+              <w:pStyle w:val="TableContents"/>
+              <w:widowControl w:val="false"/>
+              <w:bidi w:val="0"/>
+              <w:jc w:val="center"/>
+              <w:rPr>
+                <w:sz w:val="32"/>
+                <w:szCs w:val="32"/>
+              </w:rPr>
+            </w:pPr>
+            <w:r>
+              <w:rPr>
+                <w:sz w:val="32"/>
+                <w:szCs w:val="32"/>
+              </w:rPr>
+            </w:r>
+          </w:p>
+        </w:tc>
+      </w:tr>
+      <w:tr>
+        <w:trPr/>
+        <w:tc>
+          <w:tcPr>
+            <w:tcW w:w="4985" w:type="dxa"/>
+            <w:tcBorders/>
+          </w:tcPr>
+          <w:p>
+            <w:pPr>
+              <w:pStyle w:val="TableContents"/>
+              <w:widowControl w:val="false"/>
+              <w:bidi w:val="0"/>
+              <w:jc w:val="left"/>
+              <w:rPr>
+                <w:sz w:val="32"/>
+                <w:szCs w:val="32"/>
+              </w:rPr>
+            </w:pPr>
+            <w:r>
+              <w:rPr>
+                <w:sz w:val="32"/>
+                <w:szCs w:val="32"/>
+              </w:rPr>
+              <w:t>Resources used</w:t>
+            </w:r>
+          </w:p>
+        </w:tc>
+        <w:tc>
+          <w:tcPr>
+            <w:tcW w:w="4986" w:type="dxa"/>
+            <w:tcBorders/>
+          </w:tcPr>
+          <w:p>
+            <w:pPr>
+              <w:pStyle w:val="TableContents"/>
+              <w:widowControl w:val="false"/>
+              <w:bidi w:val="0"/>
+              <w:jc w:val="center"/>
+              <w:rPr>
+                <w:sz w:val="32"/>
+                <w:szCs w:val="32"/>
+              </w:rPr>
+            </w:pPr>
+            <w:r>
+              <w:rPr>
+                <w:sz w:val="32"/>
+                <w:szCs w:val="32"/>
+              </w:rPr>
+            </w:r>
+          </w:p>
+        </w:tc>
+      </w:tr>
+      <w:tr>
+        <w:trPr/>
+        <w:tc>
+          <w:tcPr>
+            <w:tcW w:w="4985" w:type="dxa"/>
+            <w:tcBorders/>
+          </w:tcPr>
+          <w:p>
+            <w:pPr>
+              <w:pStyle w:val="TableContents"/>
+              <w:widowControl w:val="false"/>
+              <w:bidi w:val="0"/>
+              <w:jc w:val="left"/>
+              <w:rPr>
+                <w:sz w:val="32"/>
+                <w:szCs w:val="32"/>
+              </w:rPr>
+            </w:pPr>
+            <w:r>
+              <w:rPr>
+                <w:sz w:val="32"/>
+                <w:szCs w:val="32"/>
+              </w:rPr>
+              <w:t>Difficulty</w:t>
+            </w:r>
+          </w:p>
+        </w:tc>
+        <w:tc>
+          <w:tcPr>
+            <w:tcW w:w="4986" w:type="dxa"/>
+            <w:tcBorders/>
+          </w:tcPr>
+          <w:p>
+            <w:pPr>
+              <w:pStyle w:val="TableContents"/>
+              <w:widowControl w:val="false"/>
+              <w:bidi w:val="0"/>
+              <w:jc w:val="center"/>
+              <w:rPr>
+                <w:sz w:val="32"/>
+                <w:szCs w:val="32"/>
+              </w:rPr>
+            </w:pPr>
+            <w:r>
+              <w:rPr>
+                <w:sz w:val="32"/>
+                <w:szCs w:val="32"/>
+              </w:rPr>
+            </w:r>
+          </w:p>
+        </w:tc>
+      </w:tr>
+      <w:tr>
+        <w:trPr/>
+        <w:tc>
+          <w:tcPr>
+            <w:tcW w:w="4985" w:type="dxa"/>
+            <w:tcBorders/>
+          </w:tcPr>
+          <w:p>
+            <w:pPr>
+              <w:pStyle w:val="TableContents"/>
+              <w:widowControl w:val="false"/>
+              <w:bidi w:val="0"/>
+              <w:jc w:val="left"/>
+              <w:rPr>
+                <w:sz w:val="32"/>
+                <w:szCs w:val="32"/>
+              </w:rPr>
+            </w:pPr>
+            <w:r>
+              <w:rPr>
+                <w:sz w:val="32"/>
+                <w:szCs w:val="32"/>
+              </w:rPr>
+              <w:t>Recommendation for others</w:t>
+            </w:r>
+          </w:p>
+        </w:tc>
+        <w:tc>
+          <w:tcPr>
+            <w:tcW w:w="4986" w:type="dxa"/>
+            <w:tcBorders/>
+          </w:tcPr>
+          <w:p>
+            <w:pPr>
+              <w:pStyle w:val="TableContents"/>
+              <w:widowControl w:val="false"/>
+              <w:bidi w:val="0"/>
+              <w:jc w:val="center"/>
+              <w:rPr>
+                <w:sz w:val="32"/>
+                <w:szCs w:val="32"/>
+              </w:rPr>
+            </w:pPr>
+            <w:r>
+              <w:rPr>
+                <w:sz w:val="32"/>
+                <w:szCs w:val="32"/>
+              </w:rPr>
+            </w:r>
+          </w:p>
+        </w:tc>
+      </w:tr>
+      <w:tr>
+        <w:trPr/>
+        <w:tc>
+          <w:tcPr>
+            <w:tcW w:w="4985" w:type="dxa"/>
+            <w:tcBorders/>
+          </w:tcPr>
+          <w:p>
+            <w:pPr>
+              <w:pStyle w:val="TableContents"/>
+              <w:widowControl w:val="false"/>
+              <w:bidi w:val="0"/>
+              <w:jc w:val="left"/>
+              <w:rPr>
+                <w:sz w:val="32"/>
+                <w:szCs w:val="32"/>
+              </w:rPr>
+            </w:pPr>
+            <w:r>
+              <w:rPr>
+                <w:sz w:val="32"/>
+                <w:szCs w:val="32"/>
+              </w:rPr>
+              <w:t>Screenshot of solution</w:t>
+            </w:r>
+          </w:p>
+        </w:tc>
+        <w:tc>
+          <w:tcPr>
+            <w:tcW w:w="4986" w:type="dxa"/>
+            <w:tcBorders/>
+          </w:tcPr>
+          <w:p>
+            <w:pPr>
+              <w:pStyle w:val="TableContents"/>
+              <w:widowControl w:val="false"/>
+              <w:bidi w:val="0"/>
+              <w:jc w:val="center"/>
+              <w:rPr>
+                <w:sz w:val="32"/>
+                <w:szCs w:val="32"/>
+              </w:rPr>
+            </w:pPr>
+            <w:r>
+              <w:rPr>
+                <w:sz w:val="32"/>
+                <w:szCs w:val="32"/>
+              </w:rPr>
+            </w:r>
+          </w:p>
+        </w:tc>
+      </w:tr>
+      <w:tr>
+        <w:trPr/>
+        <w:tc>
+          <w:tcPr>
+            <w:tcW w:w="4985" w:type="dxa"/>
+            <w:tcBorders/>
+          </w:tcPr>
+          <w:p>
+            <w:pPr>
+              <w:pStyle w:val="TableContents"/>
+              <w:widowControl w:val="false"/>
+              <w:bidi w:val="0"/>
+              <w:jc w:val="left"/>
+              <w:rPr>
+                <w:sz w:val="32"/>
+                <w:szCs w:val="32"/>
+              </w:rPr>
+            </w:pPr>
+            <w:r>
+              <w:rPr>
+                <w:sz w:val="32"/>
+                <w:szCs w:val="32"/>
+              </w:rPr>
+              <w:t>Explanation of solution</w:t>
+            </w:r>
+          </w:p>
+        </w:tc>
+        <w:tc>
+          <w:tcPr>
+            <w:tcW w:w="4986" w:type="dxa"/>
+            <w:tcBorders/>
+          </w:tcPr>
+          <w:p>
+            <w:pPr>
+              <w:pStyle w:val="TableContents"/>
+              <w:widowControl w:val="false"/>
+              <w:bidi w:val="0"/>
+              <w:jc w:val="center"/>
+              <w:rPr>
+                <w:sz w:val="32"/>
+                <w:szCs w:val="32"/>
+              </w:rPr>
+            </w:pPr>
+            <w:r>
+              <w:rPr>
+                <w:sz w:val="32"/>
+                <w:szCs w:val="32"/>
+              </w:rPr>
+            </w:r>
+          </w:p>
+        </w:tc>
+      </w:tr>
+    </w:tbl>
+    <w:p>
+      <w:pPr>
+        <w:pStyle w:val="Normal"/>
+        <w:bidi w:val="0"/>
+        <w:jc w:val="center"/>
+        <w:rPr>
+          <w:sz w:val="32"/>
+          <w:szCs w:val="32"/>
+        </w:rPr>
+      </w:pPr>
+      <w:r>
+        <w:rPr>
+          <w:sz w:val="32"/>
+          <w:szCs w:val="32"/>
+        </w:rPr>
+      </w:r>
+    </w:p>
+    <w:p>
+      <w:pPr>
+        <w:pStyle w:val="Normal"/>
+        <w:bidi w:val="0"/>
+        <w:jc w:val="center"/>
+        <w:rPr>
+          <w:sz w:val="32"/>
+          <w:szCs w:val="32"/>
+        </w:rPr>
+      </w:pPr>
+      <w:r>
+        <w:rPr>
+          <w:sz w:val="32"/>
+          <w:szCs w:val="32"/>
+        </w:rPr>
+        <w:t>Basic/easy challenges</w:t>
+      </w:r>
+    </w:p>
+    <w:tbl>
+      <w:tblPr>
+        <w:tblW w:w="5000" w:type="pct"/>
+        <w:jc w:val="left"/>
+        <w:tblInd w:w="0" w:type="dxa"/>
+        <w:tblLayout w:type="fixed"/>
+        <w:tblCellMar>
+          <w:top w:w="0" w:type="dxa"/>
+          <w:left w:w="0" w:type="dxa"/>
+          <w:bottom w:w="0" w:type="dxa"/>
+          <w:right w:w="0" w:type="dxa"/>
+        </w:tblCellMar>
+      </w:tblPr>
+      <w:tblGrid>
+        <w:gridCol w:w="4985"/>
+        <w:gridCol w:w="4986"/>
+      </w:tblGrid>
+      <w:tr>
+        <w:trPr/>
+        <w:tc>
+          <w:tcPr>
+            <w:tcW w:w="4985" w:type="dxa"/>
+            <w:tcBorders/>
+          </w:tcPr>
+          <w:p>
+            <w:pPr>
+              <w:pStyle w:val="TableContents"/>
+              <w:widowControl w:val="false"/>
+              <w:bidi w:val="0"/>
+              <w:jc w:val="left"/>
+              <w:rPr>
+                <w:sz w:val="32"/>
+                <w:szCs w:val="32"/>
+              </w:rPr>
+            </w:pPr>
+            <w:r>
+              <w:rPr>
+                <w:sz w:val="32"/>
+                <w:szCs w:val="32"/>
+              </w:rPr>
+              <w:t>Challenge difficulty</w:t>
+            </w:r>
+          </w:p>
+        </w:tc>
+        <w:tc>
+          <w:tcPr>
+            <w:tcW w:w="4986" w:type="dxa"/>
+            <w:tcBorders/>
+          </w:tcPr>
+          <w:p>
+            <w:pPr>
+              <w:pStyle w:val="TableContents"/>
+              <w:widowControl w:val="false"/>
+              <w:bidi w:val="0"/>
+              <w:jc w:val="center"/>
+              <w:rPr>
+                <w:sz w:val="32"/>
+                <w:szCs w:val="32"/>
+              </w:rPr>
+            </w:pPr>
+            <w:r>
+              <w:rPr>
+                <w:sz w:val="32"/>
+                <w:szCs w:val="32"/>
+              </w:rPr>
+            </w:r>
+          </w:p>
+        </w:tc>
+      </w:tr>
+      <w:tr>
+        <w:trPr/>
+        <w:tc>
+          <w:tcPr>
+            <w:tcW w:w="4985" w:type="dxa"/>
+            <w:tcBorders/>
+          </w:tcPr>
+          <w:p>
+            <w:pPr>
+              <w:pStyle w:val="TableContents"/>
+              <w:widowControl w:val="false"/>
+              <w:bidi w:val="0"/>
+              <w:jc w:val="left"/>
+              <w:rPr>
+                <w:sz w:val="32"/>
+                <w:szCs w:val="32"/>
+              </w:rPr>
+            </w:pPr>
+            <w:r>
+              <w:rPr>
+                <w:sz w:val="32"/>
+                <w:szCs w:val="32"/>
+              </w:rPr>
+              <w:t xml:space="preserve">Challenge number </w:t>
+            </w:r>
+            <w:r>
+              <w:rPr>
+                <w:sz w:val="32"/>
+                <w:szCs w:val="32"/>
+              </w:rPr>
+              <w:t>8</w:t>
+            </w:r>
+            <w:r>
+              <w:rPr>
+                <w:sz w:val="32"/>
+                <w:szCs w:val="32"/>
+              </w:rPr>
+              <w:t>/10</w:t>
+            </w:r>
+          </w:p>
+        </w:tc>
+        <w:tc>
+          <w:tcPr>
+            <w:tcW w:w="4986" w:type="dxa"/>
+            <w:tcBorders/>
+          </w:tcPr>
+          <w:p>
+            <w:pPr>
+              <w:pStyle w:val="TableContents"/>
+              <w:widowControl w:val="false"/>
+              <w:bidi w:val="0"/>
+              <w:jc w:val="center"/>
+              <w:rPr>
+                <w:sz w:val="32"/>
+                <w:szCs w:val="32"/>
+              </w:rPr>
+            </w:pPr>
+            <w:r>
+              <w:rPr>
+                <w:sz w:val="32"/>
+                <w:szCs w:val="32"/>
+              </w:rPr>
+            </w:r>
+          </w:p>
+        </w:tc>
+      </w:tr>
+      <w:tr>
+        <w:trPr/>
+        <w:tc>
+          <w:tcPr>
+            <w:tcW w:w="4985" w:type="dxa"/>
+            <w:tcBorders/>
+          </w:tcPr>
+          <w:p>
+            <w:pPr>
+              <w:pStyle w:val="TableContents"/>
+              <w:widowControl w:val="false"/>
+              <w:bidi w:val="0"/>
+              <w:jc w:val="left"/>
+              <w:rPr>
+                <w:sz w:val="32"/>
+                <w:szCs w:val="32"/>
+              </w:rPr>
+            </w:pPr>
+            <w:r>
+              <w:rPr>
+                <w:sz w:val="32"/>
+                <w:szCs w:val="32"/>
+              </w:rPr>
+              <w:t>Resources used</w:t>
+            </w:r>
+          </w:p>
+        </w:tc>
+        <w:tc>
+          <w:tcPr>
+            <w:tcW w:w="4986" w:type="dxa"/>
+            <w:tcBorders/>
+          </w:tcPr>
+          <w:p>
+            <w:pPr>
+              <w:pStyle w:val="TableContents"/>
+              <w:widowControl w:val="false"/>
+              <w:bidi w:val="0"/>
+              <w:jc w:val="center"/>
+              <w:rPr>
+                <w:sz w:val="32"/>
+                <w:szCs w:val="32"/>
+              </w:rPr>
+            </w:pPr>
+            <w:r>
+              <w:rPr>
+                <w:sz w:val="32"/>
+                <w:szCs w:val="32"/>
+              </w:rPr>
+            </w:r>
+          </w:p>
+        </w:tc>
+      </w:tr>
+      <w:tr>
+        <w:trPr/>
+        <w:tc>
+          <w:tcPr>
+            <w:tcW w:w="4985" w:type="dxa"/>
+            <w:tcBorders/>
+          </w:tcPr>
+          <w:p>
+            <w:pPr>
+              <w:pStyle w:val="TableContents"/>
+              <w:widowControl w:val="false"/>
+              <w:bidi w:val="0"/>
+              <w:jc w:val="left"/>
+              <w:rPr>
+                <w:sz w:val="32"/>
+                <w:szCs w:val="32"/>
+              </w:rPr>
+            </w:pPr>
+            <w:r>
+              <w:rPr>
+                <w:sz w:val="32"/>
+                <w:szCs w:val="32"/>
+              </w:rPr>
+              <w:t>Difficulty</w:t>
+            </w:r>
+          </w:p>
+        </w:tc>
+        <w:tc>
+          <w:tcPr>
+            <w:tcW w:w="4986" w:type="dxa"/>
+            <w:tcBorders/>
+          </w:tcPr>
+          <w:p>
+            <w:pPr>
+              <w:pStyle w:val="TableContents"/>
+              <w:widowControl w:val="false"/>
+              <w:bidi w:val="0"/>
+              <w:jc w:val="center"/>
+              <w:rPr>
+                <w:sz w:val="32"/>
+                <w:szCs w:val="32"/>
+              </w:rPr>
+            </w:pPr>
+            <w:r>
+              <w:rPr>
+                <w:sz w:val="32"/>
+                <w:szCs w:val="32"/>
+              </w:rPr>
+            </w:r>
+          </w:p>
+        </w:tc>
+      </w:tr>
+      <w:tr>
+        <w:trPr/>
+        <w:tc>
+          <w:tcPr>
+            <w:tcW w:w="4985" w:type="dxa"/>
+            <w:tcBorders/>
+          </w:tcPr>
+          <w:p>
+            <w:pPr>
+              <w:pStyle w:val="TableContents"/>
+              <w:widowControl w:val="false"/>
+              <w:bidi w:val="0"/>
+              <w:jc w:val="left"/>
+              <w:rPr>
+                <w:sz w:val="32"/>
+                <w:szCs w:val="32"/>
+              </w:rPr>
+            </w:pPr>
+            <w:r>
+              <w:rPr>
+                <w:sz w:val="32"/>
+                <w:szCs w:val="32"/>
+              </w:rPr>
+              <w:t>Recommendation for others</w:t>
+            </w:r>
+          </w:p>
+        </w:tc>
+        <w:tc>
+          <w:tcPr>
+            <w:tcW w:w="4986" w:type="dxa"/>
+            <w:tcBorders/>
+          </w:tcPr>
+          <w:p>
+            <w:pPr>
+              <w:pStyle w:val="TableContents"/>
+              <w:widowControl w:val="false"/>
+              <w:bidi w:val="0"/>
+              <w:jc w:val="center"/>
+              <w:rPr>
+                <w:sz w:val="32"/>
+                <w:szCs w:val="32"/>
+              </w:rPr>
+            </w:pPr>
+            <w:r>
+              <w:rPr>
+                <w:sz w:val="32"/>
+                <w:szCs w:val="32"/>
+              </w:rPr>
+            </w:r>
+          </w:p>
+        </w:tc>
+      </w:tr>
+      <w:tr>
+        <w:trPr/>
+        <w:tc>
+          <w:tcPr>
+            <w:tcW w:w="4985" w:type="dxa"/>
+            <w:tcBorders/>
+          </w:tcPr>
+          <w:p>
+            <w:pPr>
+              <w:pStyle w:val="TableContents"/>
+              <w:widowControl w:val="false"/>
+              <w:bidi w:val="0"/>
+              <w:jc w:val="left"/>
+              <w:rPr>
+                <w:sz w:val="32"/>
+                <w:szCs w:val="32"/>
+              </w:rPr>
+            </w:pPr>
+            <w:r>
+              <w:rPr>
+                <w:sz w:val="32"/>
+                <w:szCs w:val="32"/>
+              </w:rPr>
+              <w:t>Screenshot of solution</w:t>
+            </w:r>
+          </w:p>
+        </w:tc>
+        <w:tc>
+          <w:tcPr>
+            <w:tcW w:w="4986" w:type="dxa"/>
+            <w:tcBorders/>
+          </w:tcPr>
+          <w:p>
+            <w:pPr>
+              <w:pStyle w:val="TableContents"/>
+              <w:widowControl w:val="false"/>
+              <w:bidi w:val="0"/>
+              <w:jc w:val="center"/>
+              <w:rPr>
+                <w:sz w:val="32"/>
+                <w:szCs w:val="32"/>
+              </w:rPr>
+            </w:pPr>
+            <w:r>
+              <w:rPr>
+                <w:sz w:val="32"/>
+                <w:szCs w:val="32"/>
+              </w:rPr>
+            </w:r>
+          </w:p>
+        </w:tc>
+      </w:tr>
+      <w:tr>
+        <w:trPr/>
+        <w:tc>
+          <w:tcPr>
+            <w:tcW w:w="4985" w:type="dxa"/>
+            <w:tcBorders/>
+          </w:tcPr>
+          <w:p>
+            <w:pPr>
+              <w:pStyle w:val="TableContents"/>
+              <w:widowControl w:val="false"/>
+              <w:bidi w:val="0"/>
+              <w:jc w:val="left"/>
+              <w:rPr>
+                <w:sz w:val="32"/>
+                <w:szCs w:val="32"/>
+              </w:rPr>
+            </w:pPr>
+            <w:r>
+              <w:rPr>
+                <w:sz w:val="32"/>
+                <w:szCs w:val="32"/>
+              </w:rPr>
+              <w:t>Explanation of solution</w:t>
+            </w:r>
+          </w:p>
+        </w:tc>
+        <w:tc>
+          <w:tcPr>
+            <w:tcW w:w="4986" w:type="dxa"/>
+            <w:tcBorders/>
+          </w:tcPr>
+          <w:p>
+            <w:pPr>
+              <w:pStyle w:val="TableContents"/>
+              <w:widowControl w:val="false"/>
+              <w:bidi w:val="0"/>
+              <w:jc w:val="center"/>
+              <w:rPr>
+                <w:sz w:val="32"/>
+                <w:szCs w:val="32"/>
+              </w:rPr>
+            </w:pPr>
+            <w:r>
+              <w:rPr>
+                <w:sz w:val="32"/>
+                <w:szCs w:val="32"/>
+              </w:rPr>
+            </w:r>
+          </w:p>
+        </w:tc>
+      </w:tr>
+    </w:tbl>
+    <w:p>
+      <w:pPr>
+        <w:pStyle w:val="Normal"/>
+        <w:bidi w:val="0"/>
+        <w:jc w:val="center"/>
+        <w:rPr>
+          <w:sz w:val="32"/>
+          <w:szCs w:val="32"/>
+        </w:rPr>
+      </w:pPr>
+      <w:r>
+        <w:rPr>
+          <w:sz w:val="32"/>
+          <w:szCs w:val="32"/>
+        </w:rPr>
+      </w:r>
+    </w:p>
+    <w:p>
+      <w:pPr>
+        <w:pStyle w:val="Normal"/>
+        <w:bidi w:val="0"/>
+        <w:jc w:val="center"/>
+        <w:rPr>
+          <w:sz w:val="32"/>
+          <w:szCs w:val="32"/>
+        </w:rPr>
+      </w:pPr>
+      <w:r>
+        <w:rPr>
+          <w:sz w:val="32"/>
+          <w:szCs w:val="32"/>
+        </w:rPr>
+        <w:t>Basic/easy challenges</w:t>
+      </w:r>
+    </w:p>
+    <w:tbl>
+      <w:tblPr>
+        <w:tblW w:w="5000" w:type="pct"/>
+        <w:jc w:val="left"/>
+        <w:tblInd w:w="0" w:type="dxa"/>
+        <w:tblLayout w:type="fixed"/>
+        <w:tblCellMar>
+          <w:top w:w="0" w:type="dxa"/>
+          <w:left w:w="0" w:type="dxa"/>
+          <w:bottom w:w="0" w:type="dxa"/>
+          <w:right w:w="0" w:type="dxa"/>
+        </w:tblCellMar>
+      </w:tblPr>
+      <w:tblGrid>
+        <w:gridCol w:w="4985"/>
+        <w:gridCol w:w="4986"/>
+      </w:tblGrid>
+      <w:tr>
+        <w:trPr/>
+        <w:tc>
+          <w:tcPr>
+            <w:tcW w:w="4985" w:type="dxa"/>
+            <w:tcBorders/>
+          </w:tcPr>
+          <w:p>
+            <w:pPr>
+              <w:pStyle w:val="TableContents"/>
+              <w:widowControl w:val="false"/>
+              <w:bidi w:val="0"/>
+              <w:jc w:val="left"/>
+              <w:rPr>
+                <w:sz w:val="32"/>
+                <w:szCs w:val="32"/>
+              </w:rPr>
+            </w:pPr>
+            <w:r>
+              <w:rPr>
+                <w:sz w:val="32"/>
+                <w:szCs w:val="32"/>
+              </w:rPr>
+              <w:t>Challenge difficulty</w:t>
+            </w:r>
+          </w:p>
+        </w:tc>
+        <w:tc>
+          <w:tcPr>
+            <w:tcW w:w="4986" w:type="dxa"/>
+            <w:tcBorders/>
+          </w:tcPr>
+          <w:p>
+            <w:pPr>
+              <w:pStyle w:val="TableContents"/>
+              <w:widowControl w:val="false"/>
+              <w:bidi w:val="0"/>
+              <w:jc w:val="center"/>
+              <w:rPr>
+                <w:sz w:val="32"/>
+                <w:szCs w:val="32"/>
+              </w:rPr>
+            </w:pPr>
+            <w:r>
+              <w:rPr>
+                <w:sz w:val="32"/>
+                <w:szCs w:val="32"/>
+              </w:rPr>
+            </w:r>
+          </w:p>
+        </w:tc>
+      </w:tr>
+      <w:tr>
+        <w:trPr/>
+        <w:tc>
+          <w:tcPr>
+            <w:tcW w:w="4985" w:type="dxa"/>
+            <w:tcBorders/>
+          </w:tcPr>
+          <w:p>
+            <w:pPr>
+              <w:pStyle w:val="TableContents"/>
+              <w:widowControl w:val="false"/>
+              <w:bidi w:val="0"/>
+              <w:jc w:val="left"/>
+              <w:rPr>
+                <w:sz w:val="32"/>
+                <w:szCs w:val="32"/>
+              </w:rPr>
+            </w:pPr>
+            <w:r>
+              <w:rPr>
+                <w:sz w:val="32"/>
+                <w:szCs w:val="32"/>
+              </w:rPr>
+              <w:t xml:space="preserve">Challenge number </w:t>
+            </w:r>
+            <w:r>
+              <w:rPr>
+                <w:sz w:val="32"/>
+                <w:szCs w:val="32"/>
+              </w:rPr>
+              <w:t>9</w:t>
+            </w:r>
+            <w:r>
+              <w:rPr>
+                <w:sz w:val="32"/>
+                <w:szCs w:val="32"/>
+              </w:rPr>
+              <w:t>/10</w:t>
+            </w:r>
+          </w:p>
+        </w:tc>
+        <w:tc>
+          <w:tcPr>
+            <w:tcW w:w="4986" w:type="dxa"/>
+            <w:tcBorders/>
+          </w:tcPr>
+          <w:p>
+            <w:pPr>
+              <w:pStyle w:val="TableContents"/>
+              <w:widowControl w:val="false"/>
+              <w:bidi w:val="0"/>
+              <w:jc w:val="center"/>
+              <w:rPr>
+                <w:sz w:val="32"/>
+                <w:szCs w:val="32"/>
+              </w:rPr>
+            </w:pPr>
+            <w:r>
+              <w:rPr>
+                <w:sz w:val="32"/>
+                <w:szCs w:val="32"/>
+              </w:rPr>
+            </w:r>
+          </w:p>
+        </w:tc>
+      </w:tr>
+      <w:tr>
+        <w:trPr/>
+        <w:tc>
+          <w:tcPr>
+            <w:tcW w:w="4985" w:type="dxa"/>
+            <w:tcBorders/>
+          </w:tcPr>
+          <w:p>
+            <w:pPr>
+              <w:pStyle w:val="TableContents"/>
+              <w:widowControl w:val="false"/>
+              <w:bidi w:val="0"/>
+              <w:jc w:val="left"/>
+              <w:rPr>
+                <w:sz w:val="32"/>
+                <w:szCs w:val="32"/>
+              </w:rPr>
+            </w:pPr>
+            <w:r>
+              <w:rPr>
+                <w:sz w:val="32"/>
+                <w:szCs w:val="32"/>
+              </w:rPr>
+              <w:t>Resources used</w:t>
+            </w:r>
+          </w:p>
+        </w:tc>
+        <w:tc>
+          <w:tcPr>
+            <w:tcW w:w="4986" w:type="dxa"/>
+            <w:tcBorders/>
+          </w:tcPr>
+          <w:p>
+            <w:pPr>
+              <w:pStyle w:val="TableContents"/>
+              <w:widowControl w:val="false"/>
+              <w:bidi w:val="0"/>
+              <w:jc w:val="center"/>
+              <w:rPr>
+                <w:sz w:val="32"/>
+                <w:szCs w:val="32"/>
+              </w:rPr>
+            </w:pPr>
+            <w:r>
+              <w:rPr>
+                <w:sz w:val="32"/>
+                <w:szCs w:val="32"/>
+              </w:rPr>
+            </w:r>
+          </w:p>
+        </w:tc>
+      </w:tr>
+      <w:tr>
+        <w:trPr/>
+        <w:tc>
+          <w:tcPr>
+            <w:tcW w:w="4985" w:type="dxa"/>
+            <w:tcBorders/>
+          </w:tcPr>
+          <w:p>
+            <w:pPr>
+              <w:pStyle w:val="TableContents"/>
+              <w:widowControl w:val="false"/>
+              <w:bidi w:val="0"/>
+              <w:jc w:val="left"/>
+              <w:rPr>
+                <w:sz w:val="32"/>
+                <w:szCs w:val="32"/>
+              </w:rPr>
+            </w:pPr>
+            <w:r>
+              <w:rPr>
+                <w:sz w:val="32"/>
+                <w:szCs w:val="32"/>
+              </w:rPr>
+              <w:t>Difficulty</w:t>
+            </w:r>
+          </w:p>
+        </w:tc>
+        <w:tc>
+          <w:tcPr>
+            <w:tcW w:w="4986" w:type="dxa"/>
+            <w:tcBorders/>
+          </w:tcPr>
+          <w:p>
+            <w:pPr>
+              <w:pStyle w:val="TableContents"/>
+              <w:widowControl w:val="false"/>
+              <w:bidi w:val="0"/>
+              <w:jc w:val="center"/>
+              <w:rPr>
+                <w:sz w:val="32"/>
+                <w:szCs w:val="32"/>
+              </w:rPr>
+            </w:pPr>
+            <w:r>
+              <w:rPr>
+                <w:sz w:val="32"/>
+                <w:szCs w:val="32"/>
+              </w:rPr>
+            </w:r>
+          </w:p>
+        </w:tc>
+      </w:tr>
+      <w:tr>
+        <w:trPr/>
+        <w:tc>
+          <w:tcPr>
+            <w:tcW w:w="4985" w:type="dxa"/>
+            <w:tcBorders/>
+          </w:tcPr>
+          <w:p>
+            <w:pPr>
+              <w:pStyle w:val="TableContents"/>
+              <w:widowControl w:val="false"/>
+              <w:bidi w:val="0"/>
+              <w:jc w:val="left"/>
+              <w:rPr>
+                <w:sz w:val="32"/>
+                <w:szCs w:val="32"/>
+              </w:rPr>
+            </w:pPr>
+            <w:r>
+              <w:rPr>
+                <w:sz w:val="32"/>
+                <w:szCs w:val="32"/>
+              </w:rPr>
+              <w:t>Recommendation for others</w:t>
+            </w:r>
+          </w:p>
+        </w:tc>
+        <w:tc>
+          <w:tcPr>
+            <w:tcW w:w="4986" w:type="dxa"/>
+            <w:tcBorders/>
+          </w:tcPr>
+          <w:p>
+            <w:pPr>
+              <w:pStyle w:val="TableContents"/>
+              <w:widowControl w:val="false"/>
+              <w:bidi w:val="0"/>
+              <w:jc w:val="center"/>
+              <w:rPr>
+                <w:sz w:val="32"/>
+                <w:szCs w:val="32"/>
+              </w:rPr>
+            </w:pPr>
+            <w:r>
+              <w:rPr>
+                <w:sz w:val="32"/>
+                <w:szCs w:val="32"/>
+              </w:rPr>
+            </w:r>
+          </w:p>
+        </w:tc>
+      </w:tr>
+      <w:tr>
+        <w:trPr/>
+        <w:tc>
+          <w:tcPr>
+            <w:tcW w:w="4985" w:type="dxa"/>
+            <w:tcBorders/>
+          </w:tcPr>
+          <w:p>
+            <w:pPr>
+              <w:pStyle w:val="TableContents"/>
+              <w:widowControl w:val="false"/>
+              <w:bidi w:val="0"/>
+              <w:jc w:val="left"/>
+              <w:rPr>
+                <w:sz w:val="32"/>
+                <w:szCs w:val="32"/>
+              </w:rPr>
+            </w:pPr>
+            <w:r>
+              <w:rPr>
+                <w:sz w:val="32"/>
+                <w:szCs w:val="32"/>
+              </w:rPr>
+              <w:t>Screenshot of solution</w:t>
+            </w:r>
+          </w:p>
+        </w:tc>
+        <w:tc>
+          <w:tcPr>
+            <w:tcW w:w="4986" w:type="dxa"/>
+            <w:tcBorders/>
+          </w:tcPr>
+          <w:p>
+            <w:pPr>
+              <w:pStyle w:val="TableContents"/>
+              <w:widowControl w:val="false"/>
+              <w:bidi w:val="0"/>
+              <w:jc w:val="center"/>
+              <w:rPr>
+                <w:sz w:val="32"/>
+                <w:szCs w:val="32"/>
+              </w:rPr>
+            </w:pPr>
+            <w:r>
+              <w:rPr>
+                <w:sz w:val="32"/>
+                <w:szCs w:val="32"/>
+              </w:rPr>
+            </w:r>
+          </w:p>
+        </w:tc>
+      </w:tr>
+      <w:tr>
+        <w:trPr/>
+        <w:tc>
+          <w:tcPr>
+            <w:tcW w:w="4985" w:type="dxa"/>
+            <w:tcBorders/>
+          </w:tcPr>
+          <w:p>
+            <w:pPr>
+              <w:pStyle w:val="TableContents"/>
+              <w:widowControl w:val="false"/>
+              <w:bidi w:val="0"/>
+              <w:jc w:val="left"/>
+              <w:rPr>
+                <w:sz w:val="32"/>
+                <w:szCs w:val="32"/>
+              </w:rPr>
+            </w:pPr>
+            <w:r>
+              <w:rPr>
+                <w:sz w:val="32"/>
+                <w:szCs w:val="32"/>
+              </w:rPr>
+              <w:t>Explanation of solution</w:t>
+            </w:r>
+          </w:p>
+        </w:tc>
+        <w:tc>
+          <w:tcPr>
+            <w:tcW w:w="4986" w:type="dxa"/>
+            <w:tcBorders/>
+          </w:tcPr>
+          <w:p>
+            <w:pPr>
+              <w:pStyle w:val="TableContents"/>
+              <w:widowControl w:val="false"/>
+              <w:bidi w:val="0"/>
+              <w:jc w:val="center"/>
+              <w:rPr>
+                <w:sz w:val="32"/>
+                <w:szCs w:val="32"/>
+              </w:rPr>
+            </w:pPr>
+            <w:r>
+              <w:rPr>
+                <w:sz w:val="32"/>
+                <w:szCs w:val="32"/>
+              </w:rPr>
+            </w:r>
+          </w:p>
+        </w:tc>
+      </w:tr>
+    </w:tbl>
+    <w:p>
+      <w:pPr>
+        <w:pStyle w:val="Normal"/>
+        <w:bidi w:val="0"/>
+        <w:jc w:val="center"/>
+        <w:rPr>
+          <w:sz w:val="32"/>
+          <w:szCs w:val="32"/>
+        </w:rPr>
+      </w:pPr>
+      <w:r>
+        <w:rPr>
+          <w:sz w:val="32"/>
+          <w:szCs w:val="32"/>
+        </w:rPr>
+      </w:r>
+    </w:p>
+    <w:p>
+      <w:pPr>
+        <w:pStyle w:val="Normal"/>
+        <w:bidi w:val="0"/>
+        <w:jc w:val="center"/>
+        <w:rPr>
+          <w:sz w:val="32"/>
+          <w:szCs w:val="32"/>
+        </w:rPr>
+      </w:pPr>
+      <w:r>
+        <w:rPr>
+          <w:sz w:val="32"/>
+          <w:szCs w:val="32"/>
+        </w:rPr>
+        <w:t>Basic/easy challenges</w:t>
+      </w:r>
+    </w:p>
+    <w:tbl>
+      <w:tblPr>
+        <w:tblW w:w="5000" w:type="pct"/>
+        <w:jc w:val="left"/>
+        <w:tblInd w:w="0" w:type="dxa"/>
+        <w:tblLayout w:type="fixed"/>
+        <w:tblCellMar>
+          <w:top w:w="0" w:type="dxa"/>
+          <w:left w:w="0" w:type="dxa"/>
+          <w:bottom w:w="0" w:type="dxa"/>
+          <w:right w:w="0" w:type="dxa"/>
+        </w:tblCellMar>
+      </w:tblPr>
+      <w:tblGrid>
+        <w:gridCol w:w="4985"/>
+        <w:gridCol w:w="4986"/>
+      </w:tblGrid>
+      <w:tr>
+        <w:trPr/>
+        <w:tc>
+          <w:tcPr>
+            <w:tcW w:w="4985" w:type="dxa"/>
+            <w:tcBorders/>
+          </w:tcPr>
+          <w:p>
+            <w:pPr>
+              <w:pStyle w:val="TableContents"/>
+              <w:widowControl w:val="false"/>
+              <w:bidi w:val="0"/>
+              <w:jc w:val="left"/>
+              <w:rPr>
+                <w:sz w:val="32"/>
+                <w:szCs w:val="32"/>
+              </w:rPr>
+            </w:pPr>
+            <w:r>
+              <w:rPr>
+                <w:sz w:val="32"/>
+                <w:szCs w:val="32"/>
+              </w:rPr>
+              <w:t>Challenge difficulty</w:t>
+            </w:r>
+          </w:p>
+        </w:tc>
+        <w:tc>
+          <w:tcPr>
+            <w:tcW w:w="4986" w:type="dxa"/>
+            <w:tcBorders/>
+          </w:tcPr>
+          <w:p>
+            <w:pPr>
+              <w:pStyle w:val="TableContents"/>
+              <w:widowControl w:val="false"/>
+              <w:bidi w:val="0"/>
+              <w:jc w:val="center"/>
+              <w:rPr>
+                <w:sz w:val="32"/>
+                <w:szCs w:val="32"/>
+              </w:rPr>
+            </w:pPr>
+            <w:r>
+              <w:rPr>
+                <w:sz w:val="32"/>
+                <w:szCs w:val="32"/>
+              </w:rPr>
+            </w:r>
+          </w:p>
+        </w:tc>
+      </w:tr>
+      <w:tr>
+        <w:trPr/>
+        <w:tc>
+          <w:tcPr>
+            <w:tcW w:w="4985" w:type="dxa"/>
+            <w:tcBorders/>
+          </w:tcPr>
+          <w:p>
+            <w:pPr>
+              <w:pStyle w:val="TableContents"/>
+              <w:widowControl w:val="false"/>
+              <w:bidi w:val="0"/>
+              <w:jc w:val="left"/>
+              <w:rPr>
+                <w:sz w:val="32"/>
+                <w:szCs w:val="32"/>
+              </w:rPr>
+            </w:pPr>
+            <w:r>
+              <w:rPr>
+                <w:sz w:val="32"/>
+                <w:szCs w:val="32"/>
+              </w:rPr>
+              <w:t xml:space="preserve">Challenge number </w:t>
+            </w:r>
+            <w:r>
+              <w:rPr>
+                <w:sz w:val="32"/>
+                <w:szCs w:val="32"/>
+              </w:rPr>
+              <w:t>10</w:t>
+            </w:r>
+            <w:r>
+              <w:rPr>
+                <w:sz w:val="32"/>
+                <w:szCs w:val="32"/>
+              </w:rPr>
+              <w:t>/10</w:t>
+            </w:r>
+          </w:p>
+        </w:tc>
+        <w:tc>
+          <w:tcPr>
+            <w:tcW w:w="4986" w:type="dxa"/>
+            <w:tcBorders/>
+          </w:tcPr>
+          <w:p>
+            <w:pPr>
+              <w:pStyle w:val="TableContents"/>
+              <w:widowControl w:val="false"/>
+              <w:bidi w:val="0"/>
+              <w:jc w:val="center"/>
+              <w:rPr>
+                <w:sz w:val="32"/>
+                <w:szCs w:val="32"/>
+              </w:rPr>
+            </w:pPr>
+            <w:r>
+              <w:rPr>
+                <w:sz w:val="32"/>
+                <w:szCs w:val="32"/>
+              </w:rPr>
+            </w:r>
+          </w:p>
+        </w:tc>
+      </w:tr>
+      <w:tr>
+        <w:trPr/>
+        <w:tc>
+          <w:tcPr>
+            <w:tcW w:w="4985" w:type="dxa"/>
+            <w:tcBorders/>
+          </w:tcPr>
+          <w:p>
+            <w:pPr>
+              <w:pStyle w:val="TableContents"/>
+              <w:widowControl w:val="false"/>
+              <w:bidi w:val="0"/>
+              <w:jc w:val="left"/>
+              <w:rPr>
+                <w:sz w:val="32"/>
+                <w:szCs w:val="32"/>
+              </w:rPr>
+            </w:pPr>
+            <w:r>
+              <w:rPr>
+                <w:sz w:val="32"/>
+                <w:szCs w:val="32"/>
+              </w:rPr>
+              <w:t>Resources used</w:t>
+            </w:r>
+          </w:p>
+        </w:tc>
+        <w:tc>
+          <w:tcPr>
+            <w:tcW w:w="4986" w:type="dxa"/>
+            <w:tcBorders/>
+          </w:tcPr>
+          <w:p>
+            <w:pPr>
+              <w:pStyle w:val="TableContents"/>
+              <w:widowControl w:val="false"/>
+              <w:bidi w:val="0"/>
+              <w:jc w:val="center"/>
+              <w:rPr>
+                <w:sz w:val="32"/>
+                <w:szCs w:val="32"/>
+              </w:rPr>
+            </w:pPr>
+            <w:r>
+              <w:rPr>
+                <w:sz w:val="32"/>
+                <w:szCs w:val="32"/>
+              </w:rPr>
+            </w:r>
+          </w:p>
+        </w:tc>
+      </w:tr>
+      <w:tr>
+        <w:trPr/>
+        <w:tc>
+          <w:tcPr>
+            <w:tcW w:w="4985" w:type="dxa"/>
+            <w:tcBorders/>
+          </w:tcPr>
+          <w:p>
+            <w:pPr>
+              <w:pStyle w:val="TableContents"/>
+              <w:widowControl w:val="false"/>
+              <w:bidi w:val="0"/>
+              <w:jc w:val="left"/>
+              <w:rPr>
+                <w:sz w:val="32"/>
+                <w:szCs w:val="32"/>
+              </w:rPr>
+            </w:pPr>
+            <w:r>
+              <w:rPr>
+                <w:sz w:val="32"/>
+                <w:szCs w:val="32"/>
+              </w:rPr>
+              <w:t>Difficulty</w:t>
+            </w:r>
+          </w:p>
+        </w:tc>
+        <w:tc>
+          <w:tcPr>
+            <w:tcW w:w="4986" w:type="dxa"/>
+            <w:tcBorders/>
+          </w:tcPr>
+          <w:p>
+            <w:pPr>
+              <w:pStyle w:val="TableContents"/>
+              <w:widowControl w:val="false"/>
+              <w:bidi w:val="0"/>
+              <w:jc w:val="center"/>
+              <w:rPr>
+                <w:sz w:val="32"/>
+                <w:szCs w:val="32"/>
+              </w:rPr>
+            </w:pPr>
+            <w:r>
+              <w:rPr>
+                <w:sz w:val="32"/>
+                <w:szCs w:val="32"/>
+              </w:rPr>
+            </w:r>
+          </w:p>
+        </w:tc>
+      </w:tr>
+      <w:tr>
+        <w:trPr/>
+        <w:tc>
+          <w:tcPr>
+            <w:tcW w:w="4985" w:type="dxa"/>
+            <w:tcBorders/>
+          </w:tcPr>
+          <w:p>
+            <w:pPr>
+              <w:pStyle w:val="TableContents"/>
+              <w:widowControl w:val="false"/>
+              <w:bidi w:val="0"/>
+              <w:jc w:val="left"/>
+              <w:rPr>
+                <w:sz w:val="32"/>
+                <w:szCs w:val="32"/>
+              </w:rPr>
+            </w:pPr>
+            <w:r>
+              <w:rPr>
+                <w:sz w:val="32"/>
+                <w:szCs w:val="32"/>
+              </w:rPr>
+              <w:t>Recommendation for others</w:t>
+            </w:r>
+          </w:p>
+        </w:tc>
+        <w:tc>
+          <w:tcPr>
+            <w:tcW w:w="4986" w:type="dxa"/>
+            <w:tcBorders/>
+          </w:tcPr>
+          <w:p>
+            <w:pPr>
+              <w:pStyle w:val="TableContents"/>
+              <w:widowControl w:val="false"/>
+              <w:bidi w:val="0"/>
+              <w:jc w:val="center"/>
+              <w:rPr>
+                <w:sz w:val="32"/>
+                <w:szCs w:val="32"/>
+              </w:rPr>
+            </w:pPr>
+            <w:r>
+              <w:rPr>
+                <w:sz w:val="32"/>
+                <w:szCs w:val="32"/>
+              </w:rPr>
+            </w:r>
+          </w:p>
+        </w:tc>
+      </w:tr>
+      <w:tr>
+        <w:trPr/>
+        <w:tc>
+          <w:tcPr>
+            <w:tcW w:w="4985" w:type="dxa"/>
+            <w:tcBorders/>
+          </w:tcPr>
+          <w:p>
+            <w:pPr>
+              <w:pStyle w:val="TableContents"/>
+              <w:widowControl w:val="false"/>
+              <w:bidi w:val="0"/>
+              <w:jc w:val="left"/>
+              <w:rPr>
+                <w:sz w:val="32"/>
+                <w:szCs w:val="32"/>
+              </w:rPr>
+            </w:pPr>
+            <w:r>
+              <w:rPr>
+                <w:sz w:val="32"/>
+                <w:szCs w:val="32"/>
+              </w:rPr>
+              <w:t>Screenshot of solution</w:t>
+            </w:r>
+          </w:p>
+        </w:tc>
+        <w:tc>
+          <w:tcPr>
+            <w:tcW w:w="4986" w:type="dxa"/>
+            <w:tcBorders/>
+          </w:tcPr>
+          <w:p>
+            <w:pPr>
+              <w:pStyle w:val="TableContents"/>
+              <w:widowControl w:val="false"/>
+              <w:bidi w:val="0"/>
+              <w:jc w:val="center"/>
+              <w:rPr>
+                <w:sz w:val="32"/>
+                <w:szCs w:val="32"/>
+              </w:rPr>
+            </w:pPr>
+            <w:r>
+              <w:rPr>
+                <w:sz w:val="32"/>
+                <w:szCs w:val="32"/>
+              </w:rPr>
+            </w:r>
+          </w:p>
+        </w:tc>
+      </w:tr>
+      <w:tr>
+        <w:trPr/>
+        <w:tc>
+          <w:tcPr>
+            <w:tcW w:w="4985" w:type="dxa"/>
+            <w:tcBorders/>
+          </w:tcPr>
+          <w:p>
+            <w:pPr>
+              <w:pStyle w:val="TableContents"/>
+              <w:widowControl w:val="false"/>
+              <w:bidi w:val="0"/>
+              <w:jc w:val="left"/>
+              <w:rPr>
+                <w:sz w:val="32"/>
+                <w:szCs w:val="32"/>
+              </w:rPr>
+            </w:pPr>
+            <w:r>
+              <w:rPr>
+                <w:sz w:val="32"/>
+                <w:szCs w:val="32"/>
+              </w:rPr>
+              <w:t>Explanation of solution</w:t>
+            </w:r>
+          </w:p>
+        </w:tc>
+        <w:tc>
+          <w:tcPr>
+            <w:tcW w:w="4986" w:type="dxa"/>
+            <w:tcBorders/>
+          </w:tcPr>
+          <w:p>
+            <w:pPr>
+              <w:pStyle w:val="TableContents"/>
+              <w:widowControl w:val="false"/>
+              <w:bidi w:val="0"/>
+              <w:jc w:val="center"/>
+              <w:rPr>
+                <w:sz w:val="32"/>
+                <w:szCs w:val="32"/>
+              </w:rPr>
+            </w:pPr>
+            <w:r>
+              <w:rPr>
+                <w:sz w:val="32"/>
+                <w:szCs w:val="32"/>
+              </w:rPr>
+            </w:r>
+          </w:p>
+        </w:tc>
+      </w:tr>
+    </w:tbl>
+    <w:p>
+      <w:pPr>
+        <w:pStyle w:val="Normal"/>
+        <w:bidi w:val="0"/>
+        <w:jc w:val="center"/>
+        <w:rPr>
+          <w:sz w:val="32"/>
+          <w:szCs w:val="32"/>
+        </w:rPr>
+      </w:pPr>
+      <w:r>
+        <w:rPr>
+          <w:sz w:val="32"/>
+          <w:szCs w:val="32"/>
+        </w:rPr>
+      </w:r>
+    </w:p>
+    <w:p>
+      <w:pPr>
+        <w:pStyle w:val="Normal"/>
+        <w:bidi w:val="0"/>
+        <w:jc w:val="center"/>
+        <w:rPr>
+          <w:sz w:val="32"/>
+          <w:szCs w:val="32"/>
+        </w:rPr>
+      </w:pPr>
+      <w:r>
+        <w:rPr>
+          <w:sz w:val="32"/>
+          <w:szCs w:val="32"/>
+        </w:rPr>
       </w:r>
     </w:p>
     <w:p>
@@ -824,7 +4740,10 @@
         </w:rPr>
       </w:pPr>
       <w:r>
-        <w:rPr/>
+        <w:rPr>
+          <w:sz w:val="32"/>
+          <w:szCs w:val="32"/>
+        </w:rPr>
       </w:r>
     </w:p>
     <w:p>
@@ -838,7 +4757,10 @@
         </w:rPr>
       </w:pPr>
       <w:r>
-        <w:rPr/>
+        <w:rPr>
+          <w:sz w:val="32"/>
+          <w:szCs w:val="32"/>
+        </w:rPr>
       </w:r>
     </w:p>
     <w:p>
@@ -852,7 +4774,10 @@
         </w:rPr>
       </w:pPr>
       <w:r>
-        <w:rPr/>
+        <w:rPr>
+          <w:sz w:val="32"/>
+          <w:szCs w:val="32"/>
+        </w:rPr>
       </w:r>
     </w:p>
     <w:p>
@@ -867,7 +4792,11 @@
       </w:pPr>
       <w:r>
         <w:rPr/>
-        <w:t>HackerRank Profile</w:t>
+        <w:t xml:space="preserve">HackerRank Profile </w:t>
+      </w:r>
+      <w:r>
+        <w:rPr/>
+        <w:t>Screenshot</w:t>
       </w:r>
     </w:p>
     <w:sectPr>

</xml_diff>